<commit_message>
added alex's reflection for real this time
</commit_message>
<xml_diff>
--- a/doc/GoGreenReportDraft.docx
+++ b/doc/GoGreenReportDraft.docx
@@ -4,266 +4,87 @@
   <w:body>
     <w:p>
       <w:pPr>
-        <w:pStyle w:val="Titel"/>
+        <w:pStyle w:val="Title"/>
         <w:jc w:val="center"/>
-        <w:rPr>
-          <w:lang w:val="en-US"/>
-        </w:rPr>
-      </w:pPr>
-      <w:r>
-        <w:rPr>
-          <w:lang w:val="en-US"/>
-        </w:rPr>
+      </w:pPr>
+      <w:r>
         <w:t>#</w:t>
       </w:r>
       <w:proofErr w:type="spellStart"/>
       <w:r>
-        <w:rPr>
-          <w:lang w:val="en-US"/>
-        </w:rPr>
         <w:t>GoGreen</w:t>
       </w:r>
       <w:proofErr w:type="spellEnd"/>
       <w:r>
-        <w:rPr>
-          <w:lang w:val="en-US"/>
-        </w:rPr>
         <w:t xml:space="preserve"> Report</w:t>
       </w:r>
     </w:p>
     <w:p>
       <w:pPr>
-        <w:pStyle w:val="Ondertitel"/>
+        <w:pStyle w:val="Subtitle"/>
         <w:jc w:val="center"/>
         <w:rPr>
           <w:sz w:val="28"/>
           <w:szCs w:val="28"/>
-          <w:lang w:val="en-US"/>
         </w:rPr>
       </w:pPr>
       <w:r>
         <w:rPr>
           <w:sz w:val="28"/>
           <w:szCs w:val="28"/>
-          <w:lang w:val="en-US"/>
         </w:rPr>
         <w:t>Group 83</w:t>
       </w:r>
     </w:p>
-    <w:p>
-      <w:pPr>
-        <w:rPr>
-          <w:lang w:val="en-US"/>
-        </w:rPr>
-      </w:pPr>
-    </w:p>
-    <w:p>
-      <w:pPr>
-        <w:rPr>
-          <w:lang w:val="en-US"/>
-        </w:rPr>
-      </w:pPr>
-    </w:p>
-    <w:p>
-      <w:pPr>
-        <w:rPr>
-          <w:lang w:val="en-US"/>
-        </w:rPr>
-      </w:pPr>
-    </w:p>
-    <w:p>
-      <w:pPr>
-        <w:rPr>
-          <w:lang w:val="en-US"/>
-        </w:rPr>
-      </w:pPr>
-    </w:p>
-    <w:p>
-      <w:pPr>
-        <w:rPr>
-          <w:lang w:val="en-US"/>
-        </w:rPr>
-      </w:pPr>
-    </w:p>
-    <w:p>
-      <w:pPr>
-        <w:rPr>
-          <w:lang w:val="en-US"/>
-        </w:rPr>
-      </w:pPr>
-    </w:p>
-    <w:p>
-      <w:pPr>
-        <w:rPr>
-          <w:lang w:val="en-US"/>
-        </w:rPr>
-      </w:pPr>
-    </w:p>
-    <w:p>
-      <w:pPr>
-        <w:rPr>
-          <w:lang w:val="en-US"/>
-        </w:rPr>
-      </w:pPr>
-    </w:p>
-    <w:p>
-      <w:pPr>
-        <w:rPr>
-          <w:lang w:val="en-US"/>
-        </w:rPr>
-      </w:pPr>
-    </w:p>
-    <w:p>
-      <w:pPr>
-        <w:rPr>
-          <w:lang w:val="en-US"/>
-        </w:rPr>
-      </w:pPr>
-    </w:p>
-    <w:p>
-      <w:pPr>
-        <w:rPr>
-          <w:lang w:val="en-US"/>
-        </w:rPr>
-      </w:pPr>
-    </w:p>
-    <w:p>
-      <w:pPr>
-        <w:rPr>
-          <w:lang w:val="en-US"/>
-        </w:rPr>
-      </w:pPr>
-    </w:p>
-    <w:p>
-      <w:pPr>
-        <w:rPr>
-          <w:lang w:val="en-US"/>
-        </w:rPr>
-      </w:pPr>
-    </w:p>
-    <w:p>
-      <w:pPr>
-        <w:rPr>
-          <w:lang w:val="en-US"/>
-        </w:rPr>
-      </w:pPr>
-    </w:p>
-    <w:p>
-      <w:pPr>
-        <w:rPr>
-          <w:lang w:val="en-US"/>
-        </w:rPr>
-      </w:pPr>
-    </w:p>
-    <w:p>
-      <w:pPr>
-        <w:rPr>
-          <w:lang w:val="en-US"/>
-        </w:rPr>
-      </w:pPr>
-    </w:p>
-    <w:p>
-      <w:pPr>
-        <w:rPr>
-          <w:lang w:val="en-US"/>
-        </w:rPr>
-      </w:pPr>
-    </w:p>
-    <w:p>
-      <w:pPr>
-        <w:rPr>
-          <w:lang w:val="en-US"/>
-        </w:rPr>
-      </w:pPr>
-    </w:p>
-    <w:p>
-      <w:pPr>
-        <w:rPr>
-          <w:lang w:val="en-US"/>
-        </w:rPr>
-      </w:pPr>
-    </w:p>
-    <w:p>
-      <w:pPr>
-        <w:rPr>
-          <w:lang w:val="en-US"/>
-        </w:rPr>
-      </w:pPr>
-    </w:p>
-    <w:p>
-      <w:pPr>
-        <w:rPr>
-          <w:lang w:val="en-US"/>
-        </w:rPr>
-      </w:pPr>
-    </w:p>
-    <w:p>
-      <w:pPr>
-        <w:rPr>
-          <w:lang w:val="en-US"/>
-        </w:rPr>
-      </w:pPr>
-    </w:p>
-    <w:p>
-      <w:pPr>
-        <w:rPr>
-          <w:lang w:val="en-US"/>
-        </w:rPr>
-      </w:pPr>
-    </w:p>
-    <w:p>
-      <w:pPr>
-        <w:rPr>
-          <w:lang w:val="en-US"/>
-        </w:rPr>
-      </w:pPr>
-    </w:p>
-    <w:p>
-      <w:pPr>
-        <w:rPr>
-          <w:lang w:val="en-US"/>
-        </w:rPr>
-      </w:pPr>
-    </w:p>
-    <w:p>
-      <w:pPr>
-        <w:pStyle w:val="Geenafstand"/>
-        <w:rPr>
-          <w:lang w:val="en-US"/>
-        </w:rPr>
-      </w:pPr>
-      <w:r>
-        <w:rPr>
-          <w:lang w:val="en-US"/>
-        </w:rPr>
+    <w:p/>
+    <w:p/>
+    <w:p/>
+    <w:p/>
+    <w:p/>
+    <w:p/>
+    <w:p/>
+    <w:p/>
+    <w:p/>
+    <w:p/>
+    <w:p/>
+    <w:p/>
+    <w:p/>
+    <w:p/>
+    <w:p/>
+    <w:p/>
+    <w:p/>
+    <w:p/>
+    <w:p/>
+    <w:p/>
+    <w:p/>
+    <w:p/>
+    <w:p/>
+    <w:p/>
+    <w:p/>
+    <w:p>
+      <w:pPr>
+        <w:pStyle w:val="NoSpacing"/>
+      </w:pPr>
+      <w:r>
         <w:t xml:space="preserve">Sami </w:t>
       </w:r>
       <w:proofErr w:type="spellStart"/>
       <w:r>
-        <w:rPr>
-          <w:lang w:val="en-US"/>
-        </w:rPr>
         <w:t>Farahi</w:t>
       </w:r>
       <w:proofErr w:type="spellEnd"/>
     </w:p>
     <w:p>
       <w:pPr>
-        <w:pStyle w:val="Geenafstand"/>
-        <w:rPr>
-          <w:lang w:val="en-US"/>
-        </w:rPr>
-      </w:pPr>
-      <w:r>
-        <w:rPr>
-          <w:lang w:val="en-US"/>
-        </w:rPr>
+        <w:pStyle w:val="NoSpacing"/>
+      </w:pPr>
+      <w:r>
         <w:t>Lucas van de Geer</w:t>
       </w:r>
     </w:p>
     <w:p>
       <w:pPr>
-        <w:pStyle w:val="Geenafstand"/>
+        <w:pStyle w:val="NoSpacing"/>
         <w:rPr>
           <w:lang w:val="en-US"/>
         </w:rPr>
@@ -283,7 +104,7 @@
     </w:p>
     <w:p>
       <w:pPr>
-        <w:pStyle w:val="Geenafstand"/>
+        <w:pStyle w:val="NoSpacing"/>
         <w:rPr>
           <w:lang w:val="en-US"/>
         </w:rPr>
@@ -305,7 +126,7 @@
     </w:p>
     <w:p>
       <w:pPr>
-        <w:pStyle w:val="Geenafstand"/>
+        <w:pStyle w:val="NoSpacing"/>
         <w:rPr>
           <w:lang w:val="en-US"/>
         </w:rPr>
@@ -319,7 +140,7 @@
     </w:p>
     <w:p>
       <w:pPr>
-        <w:pStyle w:val="Kop1"/>
+        <w:pStyle w:val="Heading1"/>
         <w:jc w:val="center"/>
         <w:rPr>
           <w:color w:val="000000" w:themeColor="text1"/>
@@ -341,6 +162,13 @@
     </w:p>
     <w:sdt>
       <w:sdtPr>
+        <w:rPr>
+          <w:rFonts w:asciiTheme="minorHAnsi" w:eastAsiaTheme="minorHAnsi" w:hAnsiTheme="minorHAnsi" w:cstheme="minorBidi"/>
+          <w:color w:val="auto"/>
+          <w:sz w:val="22"/>
+          <w:szCs w:val="22"/>
+          <w:lang w:eastAsia="en-US"/>
+        </w:rPr>
         <w:id w:val="-1364430656"/>
         <w:docPartObj>
           <w:docPartGallery w:val="Table of Contents"/>
@@ -349,19 +177,14 @@
       </w:sdtPr>
       <w:sdtEndPr>
         <w:rPr>
-          <w:rFonts w:asciiTheme="minorHAnsi" w:eastAsiaTheme="minorHAnsi" w:hAnsiTheme="minorHAnsi" w:cstheme="minorBidi"/>
           <w:b/>
           <w:bCs/>
-          <w:color w:val="auto"/>
-          <w:sz w:val="22"/>
-          <w:szCs w:val="22"/>
-          <w:lang w:eastAsia="en-US"/>
         </w:rPr>
       </w:sdtEndPr>
       <w:sdtContent>
         <w:p>
           <w:pPr>
-            <w:pStyle w:val="Kopvaninhoudsopgave"/>
+            <w:pStyle w:val="TOCHeading"/>
             <w:rPr>
               <w:rFonts w:eastAsiaTheme="minorEastAsia"/>
               <w:noProof/>
@@ -391,7 +214,7 @@
         </w:p>
         <w:p>
           <w:pPr>
-            <w:pStyle w:val="Inhopg1"/>
+            <w:pStyle w:val="TOC1"/>
             <w:tabs>
               <w:tab w:val="right" w:leader="dot" w:pos="9016"/>
             </w:tabs>
@@ -462,7 +285,7 @@
         </w:p>
         <w:p>
           <w:pPr>
-            <w:pStyle w:val="Inhopg2"/>
+            <w:pStyle w:val="TOC2"/>
             <w:tabs>
               <w:tab w:val="right" w:leader="dot" w:pos="9016"/>
             </w:tabs>
@@ -533,7 +356,7 @@
         </w:p>
         <w:p>
           <w:pPr>
-            <w:pStyle w:val="Inhopg3"/>
+            <w:pStyle w:val="TOC3"/>
             <w:tabs>
               <w:tab w:val="right" w:leader="dot" w:pos="9016"/>
             </w:tabs>
@@ -604,7 +427,7 @@
         </w:p>
         <w:p>
           <w:pPr>
-            <w:pStyle w:val="Inhopg3"/>
+            <w:pStyle w:val="TOC3"/>
             <w:tabs>
               <w:tab w:val="right" w:leader="dot" w:pos="9016"/>
             </w:tabs>
@@ -675,7 +498,7 @@
         </w:p>
         <w:p>
           <w:pPr>
-            <w:pStyle w:val="Inhopg3"/>
+            <w:pStyle w:val="TOC3"/>
             <w:tabs>
               <w:tab w:val="right" w:leader="dot" w:pos="9016"/>
             </w:tabs>
@@ -746,7 +569,7 @@
         </w:p>
         <w:p>
           <w:pPr>
-            <w:pStyle w:val="Inhopg2"/>
+            <w:pStyle w:val="TOC2"/>
             <w:tabs>
               <w:tab w:val="right" w:leader="dot" w:pos="9016"/>
             </w:tabs>
@@ -817,7 +640,7 @@
         </w:p>
         <w:p>
           <w:pPr>
-            <w:pStyle w:val="Inhopg3"/>
+            <w:pStyle w:val="TOC3"/>
             <w:tabs>
               <w:tab w:val="right" w:leader="dot" w:pos="9016"/>
             </w:tabs>
@@ -888,7 +711,7 @@
         </w:p>
         <w:p>
           <w:pPr>
-            <w:pStyle w:val="Inhopg3"/>
+            <w:pStyle w:val="TOC3"/>
             <w:tabs>
               <w:tab w:val="right" w:leader="dot" w:pos="9016"/>
             </w:tabs>
@@ -959,7 +782,7 @@
         </w:p>
         <w:p>
           <w:pPr>
-            <w:pStyle w:val="Inhopg3"/>
+            <w:pStyle w:val="TOC3"/>
             <w:tabs>
               <w:tab w:val="right" w:leader="dot" w:pos="9016"/>
             </w:tabs>
@@ -1030,7 +853,7 @@
         </w:p>
         <w:p>
           <w:pPr>
-            <w:pStyle w:val="Inhopg3"/>
+            <w:pStyle w:val="TOC3"/>
             <w:tabs>
               <w:tab w:val="right" w:leader="dot" w:pos="9016"/>
             </w:tabs>
@@ -1101,7 +924,7 @@
         </w:p>
         <w:p>
           <w:pPr>
-            <w:pStyle w:val="Inhopg3"/>
+            <w:pStyle w:val="TOC3"/>
             <w:tabs>
               <w:tab w:val="right" w:leader="dot" w:pos="9016"/>
             </w:tabs>
@@ -1172,7 +995,7 @@
         </w:p>
         <w:p>
           <w:pPr>
-            <w:pStyle w:val="Inhopg3"/>
+            <w:pStyle w:val="TOC3"/>
             <w:tabs>
               <w:tab w:val="right" w:leader="dot" w:pos="9016"/>
             </w:tabs>
@@ -1243,7 +1066,7 @@
         </w:p>
         <w:p>
           <w:pPr>
-            <w:pStyle w:val="Inhopg1"/>
+            <w:pStyle w:val="TOC1"/>
             <w:tabs>
               <w:tab w:val="right" w:leader="dot" w:pos="9016"/>
             </w:tabs>
@@ -1314,7 +1137,7 @@
         </w:p>
         <w:p>
           <w:pPr>
-            <w:pStyle w:val="Inhopg1"/>
+            <w:pStyle w:val="TOC1"/>
             <w:tabs>
               <w:tab w:val="right" w:leader="dot" w:pos="9016"/>
             </w:tabs>
@@ -1385,7 +1208,7 @@
         </w:p>
         <w:p>
           <w:pPr>
-            <w:pStyle w:val="Inhopg2"/>
+            <w:pStyle w:val="TOC2"/>
             <w:tabs>
               <w:tab w:val="right" w:leader="dot" w:pos="9016"/>
             </w:tabs>
@@ -1456,7 +1279,7 @@
         </w:p>
         <w:p>
           <w:pPr>
-            <w:pStyle w:val="Inhopg2"/>
+            <w:pStyle w:val="TOC2"/>
             <w:tabs>
               <w:tab w:val="right" w:leader="dot" w:pos="9016"/>
             </w:tabs>
@@ -1527,7 +1350,7 @@
         </w:p>
         <w:p>
           <w:pPr>
-            <w:pStyle w:val="Inhopg2"/>
+            <w:pStyle w:val="TOC2"/>
             <w:tabs>
               <w:tab w:val="right" w:leader="dot" w:pos="9016"/>
             </w:tabs>
@@ -1598,7 +1421,7 @@
         </w:p>
         <w:p>
           <w:pPr>
-            <w:pStyle w:val="Inhopg1"/>
+            <w:pStyle w:val="TOC1"/>
             <w:tabs>
               <w:tab w:val="right" w:leader="dot" w:pos="9016"/>
             </w:tabs>
@@ -1669,7 +1492,7 @@
         </w:p>
         <w:p>
           <w:pPr>
-            <w:pStyle w:val="Inhopg2"/>
+            <w:pStyle w:val="TOC2"/>
             <w:tabs>
               <w:tab w:val="right" w:leader="dot" w:pos="9016"/>
             </w:tabs>
@@ -1740,7 +1563,7 @@
         </w:p>
         <w:p>
           <w:pPr>
-            <w:pStyle w:val="Inhopg2"/>
+            <w:pStyle w:val="TOC2"/>
             <w:tabs>
               <w:tab w:val="right" w:leader="dot" w:pos="9016"/>
             </w:tabs>
@@ -1811,7 +1634,7 @@
         </w:p>
         <w:p>
           <w:pPr>
-            <w:pStyle w:val="Inhopg2"/>
+            <w:pStyle w:val="TOC2"/>
             <w:tabs>
               <w:tab w:val="right" w:leader="dot" w:pos="9016"/>
             </w:tabs>
@@ -1882,7 +1705,7 @@
         </w:p>
         <w:p>
           <w:pPr>
-            <w:pStyle w:val="Inhopg2"/>
+            <w:pStyle w:val="TOC2"/>
             <w:tabs>
               <w:tab w:val="right" w:leader="dot" w:pos="9016"/>
             </w:tabs>
@@ -1953,7 +1776,7 @@
         </w:p>
         <w:p>
           <w:pPr>
-            <w:pStyle w:val="Inhopg2"/>
+            <w:pStyle w:val="TOC2"/>
             <w:tabs>
               <w:tab w:val="right" w:leader="dot" w:pos="9016"/>
             </w:tabs>
@@ -2024,7 +1847,7 @@
         </w:p>
         <w:p>
           <w:pPr>
-            <w:pStyle w:val="Inhopg1"/>
+            <w:pStyle w:val="TOC1"/>
             <w:tabs>
               <w:tab w:val="right" w:leader="dot" w:pos="9016"/>
             </w:tabs>
@@ -2095,7 +1918,7 @@
         </w:p>
         <w:p>
           <w:pPr>
-            <w:pStyle w:val="Inhopg2"/>
+            <w:pStyle w:val="TOC2"/>
             <w:tabs>
               <w:tab w:val="right" w:leader="dot" w:pos="9016"/>
             </w:tabs>
@@ -2166,7 +1989,7 @@
         </w:p>
         <w:p>
           <w:pPr>
-            <w:pStyle w:val="Inhopg2"/>
+            <w:pStyle w:val="TOC2"/>
             <w:tabs>
               <w:tab w:val="right" w:leader="dot" w:pos="9016"/>
             </w:tabs>
@@ -2237,7 +2060,7 @@
         </w:p>
         <w:p>
           <w:pPr>
-            <w:pStyle w:val="Inhopg2"/>
+            <w:pStyle w:val="TOC2"/>
             <w:tabs>
               <w:tab w:val="right" w:leader="dot" w:pos="9016"/>
             </w:tabs>
@@ -2308,7 +2131,7 @@
         </w:p>
         <w:p>
           <w:pPr>
-            <w:pStyle w:val="Inhopg2"/>
+            <w:pStyle w:val="TOC2"/>
             <w:tabs>
               <w:tab w:val="right" w:leader="dot" w:pos="9016"/>
             </w:tabs>
@@ -2379,7 +2202,7 @@
         </w:p>
         <w:p>
           <w:pPr>
-            <w:pStyle w:val="Inhopg2"/>
+            <w:pStyle w:val="TOC2"/>
             <w:tabs>
               <w:tab w:val="right" w:leader="dot" w:pos="9016"/>
             </w:tabs>
@@ -2461,7 +2284,7 @@
     </w:sdt>
     <w:p>
       <w:pPr>
-        <w:pStyle w:val="Kop1"/>
+        <w:pStyle w:val="Heading1"/>
         <w:jc w:val="center"/>
         <w:rPr>
           <w:color w:val="000000" w:themeColor="text1"/>
@@ -2481,16 +2304,16 @@
     </w:p>
     <w:p>
       <w:pPr>
-        <w:pStyle w:val="Kop2"/>
-        <w:rPr>
-          <w:color w:val="000000" w:themeColor="text1"/>
-          <w:lang w:val="en-US"/>
-        </w:rPr>
-      </w:pPr>
-    </w:p>
-    <w:p>
-      <w:pPr>
-        <w:pStyle w:val="Kop2"/>
+        <w:pStyle w:val="Heading2"/>
+        <w:rPr>
+          <w:color w:val="000000" w:themeColor="text1"/>
+          <w:lang w:val="en-US"/>
+        </w:rPr>
+      </w:pPr>
+    </w:p>
+    <w:p>
+      <w:pPr>
+        <w:pStyle w:val="Heading2"/>
         <w:rPr>
           <w:color w:val="000000" w:themeColor="text1"/>
           <w:lang w:val="en-US"/>
@@ -2508,7 +2331,7 @@
     </w:p>
     <w:p>
       <w:pPr>
-        <w:pStyle w:val="Kop3"/>
+        <w:pStyle w:val="Heading3"/>
         <w:rPr>
           <w:color w:val="000000" w:themeColor="text1"/>
           <w:lang w:val="en-US"/>
@@ -2526,7 +2349,7 @@
     </w:p>
     <w:p>
       <w:pPr>
-        <w:pStyle w:val="Geenafstand"/>
+        <w:pStyle w:val="NoSpacing"/>
         <w:rPr>
           <w:color w:val="000000" w:themeColor="text1"/>
           <w:lang w:val="en-US"/>
@@ -2542,16 +2365,16 @@
     </w:p>
     <w:p>
       <w:pPr>
-        <w:pStyle w:val="Geenafstand"/>
-        <w:rPr>
-          <w:color w:val="000000" w:themeColor="text1"/>
-          <w:lang w:val="en-US"/>
-        </w:rPr>
-      </w:pPr>
-    </w:p>
-    <w:p>
-      <w:pPr>
-        <w:pStyle w:val="Kop3"/>
+        <w:pStyle w:val="NoSpacing"/>
+        <w:rPr>
+          <w:color w:val="000000" w:themeColor="text1"/>
+          <w:lang w:val="en-US"/>
+        </w:rPr>
+      </w:pPr>
+    </w:p>
+    <w:p>
+      <w:pPr>
+        <w:pStyle w:val="Heading3"/>
         <w:rPr>
           <w:color w:val="000000" w:themeColor="text1"/>
           <w:lang w:val="en-US"/>
@@ -2590,7 +2413,7 @@
     </w:p>
     <w:p>
       <w:pPr>
-        <w:pStyle w:val="Geenafstand"/>
+        <w:pStyle w:val="NoSpacing"/>
         <w:rPr>
           <w:lang w:val="en-US"/>
         </w:rPr>
@@ -2611,7 +2434,7 @@
     </w:p>
     <w:p>
       <w:pPr>
-        <w:pStyle w:val="Kop3"/>
+        <w:pStyle w:val="Heading3"/>
         <w:rPr>
           <w:color w:val="000000" w:themeColor="text1"/>
           <w:lang w:val="en-US"/>
@@ -2650,7 +2473,7 @@
     </w:p>
     <w:p>
       <w:pPr>
-        <w:pStyle w:val="Geenafstand"/>
+        <w:pStyle w:val="NoSpacing"/>
         <w:rPr>
           <w:color w:val="000000" w:themeColor="text1"/>
           <w:lang w:val="en-US"/>
@@ -2666,16 +2489,16 @@
     </w:p>
     <w:p>
       <w:pPr>
-        <w:pStyle w:val="Geenafstand"/>
-        <w:rPr>
-          <w:color w:val="000000" w:themeColor="text1"/>
-          <w:lang w:val="en-US"/>
-        </w:rPr>
-      </w:pPr>
-    </w:p>
-    <w:p>
-      <w:pPr>
-        <w:pStyle w:val="Kop3"/>
+        <w:pStyle w:val="NoSpacing"/>
+        <w:rPr>
+          <w:color w:val="000000" w:themeColor="text1"/>
+          <w:lang w:val="en-US"/>
+        </w:rPr>
+      </w:pPr>
+    </w:p>
+    <w:p>
+      <w:pPr>
+        <w:pStyle w:val="Heading3"/>
         <w:rPr>
           <w:color w:val="000000" w:themeColor="text1"/>
           <w:lang w:val="en-US"/>
@@ -2735,7 +2558,7 @@
     </w:p>
     <w:p>
       <w:pPr>
-        <w:pStyle w:val="Geenafstand"/>
+        <w:pStyle w:val="NoSpacing"/>
         <w:rPr>
           <w:color w:val="000000" w:themeColor="text1"/>
           <w:lang w:val="en-US"/>
@@ -2751,25 +2574,25 @@
     </w:p>
     <w:p>
       <w:pPr>
-        <w:pStyle w:val="Geenafstand"/>
-        <w:rPr>
-          <w:color w:val="000000" w:themeColor="text1"/>
-          <w:lang w:val="en-US"/>
-        </w:rPr>
-      </w:pPr>
-    </w:p>
-    <w:p>
-      <w:pPr>
-        <w:pStyle w:val="Geenafstand"/>
-        <w:rPr>
-          <w:color w:val="000000" w:themeColor="text1"/>
-          <w:lang w:val="en-US"/>
-        </w:rPr>
-      </w:pPr>
-    </w:p>
-    <w:p>
-      <w:pPr>
-        <w:pStyle w:val="Kop2"/>
+        <w:pStyle w:val="NoSpacing"/>
+        <w:rPr>
+          <w:color w:val="000000" w:themeColor="text1"/>
+          <w:lang w:val="en-US"/>
+        </w:rPr>
+      </w:pPr>
+    </w:p>
+    <w:p>
+      <w:pPr>
+        <w:pStyle w:val="NoSpacing"/>
+        <w:rPr>
+          <w:color w:val="000000" w:themeColor="text1"/>
+          <w:lang w:val="en-US"/>
+        </w:rPr>
+      </w:pPr>
+    </w:p>
+    <w:p>
+      <w:pPr>
+        <w:pStyle w:val="Heading2"/>
         <w:rPr>
           <w:color w:val="000000" w:themeColor="text1"/>
           <w:lang w:val="en-US"/>
@@ -2787,7 +2610,7 @@
     </w:p>
     <w:p>
       <w:pPr>
-        <w:pStyle w:val="Kop3"/>
+        <w:pStyle w:val="Heading3"/>
         <w:rPr>
           <w:color w:val="000000" w:themeColor="text1"/>
           <w:lang w:val="en-US"/>
@@ -2805,7 +2628,7 @@
     </w:p>
     <w:p>
       <w:pPr>
-        <w:pStyle w:val="Geenafstand"/>
+        <w:pStyle w:val="NoSpacing"/>
         <w:rPr>
           <w:lang w:val="en-US"/>
         </w:rPr>
@@ -2827,7 +2650,7 @@
     </w:p>
     <w:p>
       <w:pPr>
-        <w:pStyle w:val="Kop3"/>
+        <w:pStyle w:val="Heading3"/>
         <w:rPr>
           <w:color w:val="000000" w:themeColor="text1"/>
           <w:lang w:val="en-US"/>
@@ -2845,7 +2668,7 @@
     </w:p>
     <w:p>
       <w:pPr>
-        <w:pStyle w:val="Geenafstand"/>
+        <w:pStyle w:val="NoSpacing"/>
         <w:rPr>
           <w:lang w:val="en-US"/>
         </w:rPr>
@@ -2867,7 +2690,7 @@
     </w:p>
     <w:p>
       <w:pPr>
-        <w:pStyle w:val="Kop3"/>
+        <w:pStyle w:val="Heading3"/>
         <w:rPr>
           <w:color w:val="000000" w:themeColor="text1"/>
           <w:lang w:val="en-US"/>
@@ -2885,7 +2708,7 @@
     </w:p>
     <w:p>
       <w:pPr>
-        <w:pStyle w:val="Geenafstand"/>
+        <w:pStyle w:val="NoSpacing"/>
         <w:rPr>
           <w:lang w:val="en-US"/>
         </w:rPr>
@@ -2907,7 +2730,7 @@
     </w:p>
     <w:p>
       <w:pPr>
-        <w:pStyle w:val="Kop3"/>
+        <w:pStyle w:val="Heading3"/>
         <w:rPr>
           <w:color w:val="000000" w:themeColor="text1"/>
           <w:lang w:val="en-US"/>
@@ -2925,7 +2748,7 @@
     </w:p>
     <w:p>
       <w:pPr>
-        <w:pStyle w:val="Geenafstand"/>
+        <w:pStyle w:val="NoSpacing"/>
         <w:rPr>
           <w:lang w:val="en-US"/>
         </w:rPr>
@@ -2947,7 +2770,7 @@
     </w:p>
     <w:p>
       <w:pPr>
-        <w:pStyle w:val="Kop3"/>
+        <w:pStyle w:val="Heading3"/>
         <w:rPr>
           <w:color w:val="000000" w:themeColor="text1"/>
           <w:lang w:val="en-US"/>
@@ -2974,7 +2797,7 @@
     </w:p>
     <w:p>
       <w:pPr>
-        <w:pStyle w:val="Geenafstand"/>
+        <w:pStyle w:val="NoSpacing"/>
         <w:rPr>
           <w:lang w:val="en-US"/>
         </w:rPr>
@@ -2996,7 +2819,7 @@
     </w:p>
     <w:p>
       <w:pPr>
-        <w:pStyle w:val="Kop3"/>
+        <w:pStyle w:val="Heading3"/>
         <w:rPr>
           <w:color w:val="000000" w:themeColor="text1"/>
           <w:lang w:val="en-US"/>
@@ -3014,7 +2837,7 @@
     </w:p>
     <w:p>
       <w:pPr>
-        <w:pStyle w:val="Geenafstand"/>
+        <w:pStyle w:val="NoSpacing"/>
         <w:rPr>
           <w:lang w:val="en-US"/>
         </w:rPr>
@@ -3034,7 +2857,7 @@
     </w:p>
     <w:p>
       <w:pPr>
-        <w:pStyle w:val="Kop1"/>
+        <w:pStyle w:val="Heading1"/>
         <w:jc w:val="center"/>
         <w:rPr>
           <w:color w:val="000000" w:themeColor="text1"/>
@@ -3067,7 +2890,7 @@
     </w:p>
     <w:p>
       <w:pPr>
-        <w:pStyle w:val="Kop1"/>
+        <w:pStyle w:val="Heading1"/>
         <w:jc w:val="center"/>
         <w:rPr>
           <w:color w:val="000000" w:themeColor="text1"/>
@@ -3095,7 +2918,7 @@
     </w:p>
     <w:p>
       <w:pPr>
-        <w:pStyle w:val="Kop2"/>
+        <w:pStyle w:val="Heading2"/>
         <w:rPr>
           <w:color w:val="000000" w:themeColor="text1"/>
           <w:lang w:val="en-US"/>
@@ -3113,7 +2936,7 @@
     </w:p>
     <w:p>
       <w:pPr>
-        <w:pStyle w:val="Geenafstand"/>
+        <w:pStyle w:val="NoSpacing"/>
         <w:rPr>
           <w:lang w:val="en-US"/>
         </w:rPr>
@@ -3135,7 +2958,7 @@
     </w:p>
     <w:p>
       <w:pPr>
-        <w:pStyle w:val="Kop2"/>
+        <w:pStyle w:val="Heading2"/>
         <w:rPr>
           <w:color w:val="000000" w:themeColor="text1"/>
           <w:lang w:val="en-US"/>
@@ -3153,7 +2976,7 @@
     </w:p>
     <w:p>
       <w:pPr>
-        <w:pStyle w:val="Geenafstand"/>
+        <w:pStyle w:val="NoSpacing"/>
         <w:rPr>
           <w:lang w:val="en-US"/>
         </w:rPr>
@@ -3175,7 +2998,7 @@
     </w:p>
     <w:p>
       <w:pPr>
-        <w:pStyle w:val="Kop2"/>
+        <w:pStyle w:val="Heading2"/>
         <w:rPr>
           <w:color w:val="000000" w:themeColor="text1"/>
           <w:lang w:val="en-US"/>
@@ -3193,7 +3016,7 @@
     </w:p>
     <w:p>
       <w:pPr>
-        <w:pStyle w:val="Geenafstand"/>
+        <w:pStyle w:val="NoSpacing"/>
         <w:rPr>
           <w:lang w:val="en-US"/>
         </w:rPr>
@@ -3207,311 +3030,311 @@
     </w:p>
     <w:p>
       <w:pPr>
-        <w:pStyle w:val="Geenafstand"/>
-        <w:rPr>
-          <w:lang w:val="en-US"/>
-        </w:rPr>
-      </w:pPr>
-    </w:p>
-    <w:p>
-      <w:pPr>
-        <w:pStyle w:val="Geenafstand"/>
-        <w:rPr>
-          <w:lang w:val="en-US"/>
-        </w:rPr>
-      </w:pPr>
-    </w:p>
-    <w:p>
-      <w:pPr>
-        <w:pStyle w:val="Geenafstand"/>
-        <w:rPr>
-          <w:lang w:val="en-US"/>
-        </w:rPr>
-      </w:pPr>
-    </w:p>
-    <w:p>
-      <w:pPr>
-        <w:pStyle w:val="Geenafstand"/>
-        <w:rPr>
-          <w:lang w:val="en-US"/>
-        </w:rPr>
-      </w:pPr>
-    </w:p>
-    <w:p>
-      <w:pPr>
-        <w:pStyle w:val="Geenafstand"/>
-        <w:rPr>
-          <w:lang w:val="en-US"/>
-        </w:rPr>
-      </w:pPr>
-    </w:p>
-    <w:p>
-      <w:pPr>
-        <w:pStyle w:val="Geenafstand"/>
-        <w:rPr>
-          <w:lang w:val="en-US"/>
-        </w:rPr>
-      </w:pPr>
-    </w:p>
-    <w:p>
-      <w:pPr>
-        <w:pStyle w:val="Geenafstand"/>
-        <w:rPr>
-          <w:lang w:val="en-US"/>
-        </w:rPr>
-      </w:pPr>
-    </w:p>
-    <w:p>
-      <w:pPr>
-        <w:pStyle w:val="Geenafstand"/>
-        <w:rPr>
-          <w:lang w:val="en-US"/>
-        </w:rPr>
-      </w:pPr>
-    </w:p>
-    <w:p>
-      <w:pPr>
-        <w:pStyle w:val="Geenafstand"/>
-        <w:rPr>
-          <w:lang w:val="en-US"/>
-        </w:rPr>
-      </w:pPr>
-    </w:p>
-    <w:p>
-      <w:pPr>
-        <w:pStyle w:val="Geenafstand"/>
-        <w:rPr>
-          <w:lang w:val="en-US"/>
-        </w:rPr>
-      </w:pPr>
-    </w:p>
-    <w:p>
-      <w:pPr>
-        <w:pStyle w:val="Geenafstand"/>
-        <w:rPr>
-          <w:lang w:val="en-US"/>
-        </w:rPr>
-      </w:pPr>
-    </w:p>
-    <w:p>
-      <w:pPr>
-        <w:pStyle w:val="Geenafstand"/>
-        <w:rPr>
-          <w:lang w:val="en-US"/>
-        </w:rPr>
-      </w:pPr>
-    </w:p>
-    <w:p>
-      <w:pPr>
-        <w:pStyle w:val="Geenafstand"/>
-        <w:rPr>
-          <w:lang w:val="en-US"/>
-        </w:rPr>
-      </w:pPr>
-    </w:p>
-    <w:p>
-      <w:pPr>
-        <w:pStyle w:val="Geenafstand"/>
-        <w:rPr>
-          <w:lang w:val="en-US"/>
-        </w:rPr>
-      </w:pPr>
-    </w:p>
-    <w:p>
-      <w:pPr>
-        <w:pStyle w:val="Geenafstand"/>
-        <w:rPr>
-          <w:lang w:val="en-US"/>
-        </w:rPr>
-      </w:pPr>
-    </w:p>
-    <w:p>
-      <w:pPr>
-        <w:pStyle w:val="Geenafstand"/>
-        <w:rPr>
-          <w:lang w:val="en-US"/>
-        </w:rPr>
-      </w:pPr>
-    </w:p>
-    <w:p>
-      <w:pPr>
-        <w:pStyle w:val="Geenafstand"/>
-        <w:rPr>
-          <w:lang w:val="en-US"/>
-        </w:rPr>
-      </w:pPr>
-    </w:p>
-    <w:p>
-      <w:pPr>
-        <w:pStyle w:val="Geenafstand"/>
-        <w:rPr>
-          <w:lang w:val="en-US"/>
-        </w:rPr>
-      </w:pPr>
-    </w:p>
-    <w:p>
-      <w:pPr>
-        <w:pStyle w:val="Geenafstand"/>
-        <w:rPr>
-          <w:lang w:val="en-US"/>
-        </w:rPr>
-      </w:pPr>
-    </w:p>
-    <w:p>
-      <w:pPr>
-        <w:pStyle w:val="Geenafstand"/>
-        <w:rPr>
-          <w:lang w:val="en-US"/>
-        </w:rPr>
-      </w:pPr>
-    </w:p>
-    <w:p>
-      <w:pPr>
-        <w:pStyle w:val="Geenafstand"/>
-        <w:rPr>
-          <w:lang w:val="en-US"/>
-        </w:rPr>
-      </w:pPr>
-    </w:p>
-    <w:p>
-      <w:pPr>
-        <w:pStyle w:val="Geenafstand"/>
-        <w:rPr>
-          <w:lang w:val="en-US"/>
-        </w:rPr>
-      </w:pPr>
-    </w:p>
-    <w:p>
-      <w:pPr>
-        <w:pStyle w:val="Geenafstand"/>
-        <w:rPr>
-          <w:lang w:val="en-US"/>
-        </w:rPr>
-      </w:pPr>
-    </w:p>
-    <w:p>
-      <w:pPr>
-        <w:pStyle w:val="Geenafstand"/>
-        <w:rPr>
-          <w:lang w:val="en-US"/>
-        </w:rPr>
-      </w:pPr>
-    </w:p>
-    <w:p>
-      <w:pPr>
-        <w:pStyle w:val="Geenafstand"/>
-        <w:rPr>
-          <w:lang w:val="en-US"/>
-        </w:rPr>
-      </w:pPr>
-    </w:p>
-    <w:p>
-      <w:pPr>
-        <w:pStyle w:val="Geenafstand"/>
-        <w:rPr>
-          <w:lang w:val="en-US"/>
-        </w:rPr>
-      </w:pPr>
-    </w:p>
-    <w:p>
-      <w:pPr>
-        <w:pStyle w:val="Geenafstand"/>
-        <w:rPr>
-          <w:lang w:val="en-US"/>
-        </w:rPr>
-      </w:pPr>
-    </w:p>
-    <w:p>
-      <w:pPr>
-        <w:pStyle w:val="Geenafstand"/>
-        <w:rPr>
-          <w:lang w:val="en-US"/>
-        </w:rPr>
-      </w:pPr>
-    </w:p>
-    <w:p>
-      <w:pPr>
-        <w:pStyle w:val="Geenafstand"/>
-        <w:rPr>
-          <w:lang w:val="en-US"/>
-        </w:rPr>
-      </w:pPr>
-    </w:p>
-    <w:p>
-      <w:pPr>
-        <w:pStyle w:val="Geenafstand"/>
-        <w:rPr>
-          <w:lang w:val="en-US"/>
-        </w:rPr>
-      </w:pPr>
-    </w:p>
-    <w:p>
-      <w:pPr>
-        <w:pStyle w:val="Geenafstand"/>
-        <w:rPr>
-          <w:lang w:val="en-US"/>
-        </w:rPr>
-      </w:pPr>
-    </w:p>
-    <w:p>
-      <w:pPr>
-        <w:pStyle w:val="Geenafstand"/>
-        <w:rPr>
-          <w:lang w:val="en-US"/>
-        </w:rPr>
-      </w:pPr>
-    </w:p>
-    <w:p>
-      <w:pPr>
-        <w:pStyle w:val="Geenafstand"/>
-        <w:rPr>
-          <w:lang w:val="en-US"/>
-        </w:rPr>
-      </w:pPr>
-    </w:p>
-    <w:p>
-      <w:pPr>
-        <w:pStyle w:val="Geenafstand"/>
-        <w:rPr>
-          <w:lang w:val="en-US"/>
-        </w:rPr>
-      </w:pPr>
-    </w:p>
-    <w:p>
-      <w:pPr>
-        <w:pStyle w:val="Geenafstand"/>
-        <w:rPr>
-          <w:lang w:val="en-US"/>
-        </w:rPr>
-      </w:pPr>
-    </w:p>
-    <w:p>
-      <w:pPr>
-        <w:pStyle w:val="Geenafstand"/>
-        <w:rPr>
-          <w:lang w:val="en-US"/>
-        </w:rPr>
-      </w:pPr>
-    </w:p>
-    <w:p>
-      <w:pPr>
-        <w:pStyle w:val="Geenafstand"/>
-        <w:rPr>
-          <w:lang w:val="en-US"/>
-        </w:rPr>
-      </w:pPr>
-    </w:p>
-    <w:p>
-      <w:pPr>
-        <w:pStyle w:val="Geenafstand"/>
-        <w:rPr>
-          <w:lang w:val="en-US"/>
-        </w:rPr>
-      </w:pPr>
-    </w:p>
-    <w:p>
-      <w:pPr>
-        <w:pStyle w:val="Kop1"/>
+        <w:pStyle w:val="NoSpacing"/>
+        <w:rPr>
+          <w:lang w:val="en-US"/>
+        </w:rPr>
+      </w:pPr>
+    </w:p>
+    <w:p>
+      <w:pPr>
+        <w:pStyle w:val="NoSpacing"/>
+        <w:rPr>
+          <w:lang w:val="en-US"/>
+        </w:rPr>
+      </w:pPr>
+    </w:p>
+    <w:p>
+      <w:pPr>
+        <w:pStyle w:val="NoSpacing"/>
+        <w:rPr>
+          <w:lang w:val="en-US"/>
+        </w:rPr>
+      </w:pPr>
+    </w:p>
+    <w:p>
+      <w:pPr>
+        <w:pStyle w:val="NoSpacing"/>
+        <w:rPr>
+          <w:lang w:val="en-US"/>
+        </w:rPr>
+      </w:pPr>
+    </w:p>
+    <w:p>
+      <w:pPr>
+        <w:pStyle w:val="NoSpacing"/>
+        <w:rPr>
+          <w:lang w:val="en-US"/>
+        </w:rPr>
+      </w:pPr>
+    </w:p>
+    <w:p>
+      <w:pPr>
+        <w:pStyle w:val="NoSpacing"/>
+        <w:rPr>
+          <w:lang w:val="en-US"/>
+        </w:rPr>
+      </w:pPr>
+    </w:p>
+    <w:p>
+      <w:pPr>
+        <w:pStyle w:val="NoSpacing"/>
+        <w:rPr>
+          <w:lang w:val="en-US"/>
+        </w:rPr>
+      </w:pPr>
+    </w:p>
+    <w:p>
+      <w:pPr>
+        <w:pStyle w:val="NoSpacing"/>
+        <w:rPr>
+          <w:lang w:val="en-US"/>
+        </w:rPr>
+      </w:pPr>
+    </w:p>
+    <w:p>
+      <w:pPr>
+        <w:pStyle w:val="NoSpacing"/>
+        <w:rPr>
+          <w:lang w:val="en-US"/>
+        </w:rPr>
+      </w:pPr>
+    </w:p>
+    <w:p>
+      <w:pPr>
+        <w:pStyle w:val="NoSpacing"/>
+        <w:rPr>
+          <w:lang w:val="en-US"/>
+        </w:rPr>
+      </w:pPr>
+    </w:p>
+    <w:p>
+      <w:pPr>
+        <w:pStyle w:val="NoSpacing"/>
+        <w:rPr>
+          <w:lang w:val="en-US"/>
+        </w:rPr>
+      </w:pPr>
+    </w:p>
+    <w:p>
+      <w:pPr>
+        <w:pStyle w:val="NoSpacing"/>
+        <w:rPr>
+          <w:lang w:val="en-US"/>
+        </w:rPr>
+      </w:pPr>
+    </w:p>
+    <w:p>
+      <w:pPr>
+        <w:pStyle w:val="NoSpacing"/>
+        <w:rPr>
+          <w:lang w:val="en-US"/>
+        </w:rPr>
+      </w:pPr>
+    </w:p>
+    <w:p>
+      <w:pPr>
+        <w:pStyle w:val="NoSpacing"/>
+        <w:rPr>
+          <w:lang w:val="en-US"/>
+        </w:rPr>
+      </w:pPr>
+    </w:p>
+    <w:p>
+      <w:pPr>
+        <w:pStyle w:val="NoSpacing"/>
+        <w:rPr>
+          <w:lang w:val="en-US"/>
+        </w:rPr>
+      </w:pPr>
+    </w:p>
+    <w:p>
+      <w:pPr>
+        <w:pStyle w:val="NoSpacing"/>
+        <w:rPr>
+          <w:lang w:val="en-US"/>
+        </w:rPr>
+      </w:pPr>
+    </w:p>
+    <w:p>
+      <w:pPr>
+        <w:pStyle w:val="NoSpacing"/>
+        <w:rPr>
+          <w:lang w:val="en-US"/>
+        </w:rPr>
+      </w:pPr>
+    </w:p>
+    <w:p>
+      <w:pPr>
+        <w:pStyle w:val="NoSpacing"/>
+        <w:rPr>
+          <w:lang w:val="en-US"/>
+        </w:rPr>
+      </w:pPr>
+    </w:p>
+    <w:p>
+      <w:pPr>
+        <w:pStyle w:val="NoSpacing"/>
+        <w:rPr>
+          <w:lang w:val="en-US"/>
+        </w:rPr>
+      </w:pPr>
+    </w:p>
+    <w:p>
+      <w:pPr>
+        <w:pStyle w:val="NoSpacing"/>
+        <w:rPr>
+          <w:lang w:val="en-US"/>
+        </w:rPr>
+      </w:pPr>
+    </w:p>
+    <w:p>
+      <w:pPr>
+        <w:pStyle w:val="NoSpacing"/>
+        <w:rPr>
+          <w:lang w:val="en-US"/>
+        </w:rPr>
+      </w:pPr>
+    </w:p>
+    <w:p>
+      <w:pPr>
+        <w:pStyle w:val="NoSpacing"/>
+        <w:rPr>
+          <w:lang w:val="en-US"/>
+        </w:rPr>
+      </w:pPr>
+    </w:p>
+    <w:p>
+      <w:pPr>
+        <w:pStyle w:val="NoSpacing"/>
+        <w:rPr>
+          <w:lang w:val="en-US"/>
+        </w:rPr>
+      </w:pPr>
+    </w:p>
+    <w:p>
+      <w:pPr>
+        <w:pStyle w:val="NoSpacing"/>
+        <w:rPr>
+          <w:lang w:val="en-US"/>
+        </w:rPr>
+      </w:pPr>
+    </w:p>
+    <w:p>
+      <w:pPr>
+        <w:pStyle w:val="NoSpacing"/>
+        <w:rPr>
+          <w:lang w:val="en-US"/>
+        </w:rPr>
+      </w:pPr>
+    </w:p>
+    <w:p>
+      <w:pPr>
+        <w:pStyle w:val="NoSpacing"/>
+        <w:rPr>
+          <w:lang w:val="en-US"/>
+        </w:rPr>
+      </w:pPr>
+    </w:p>
+    <w:p>
+      <w:pPr>
+        <w:pStyle w:val="NoSpacing"/>
+        <w:rPr>
+          <w:lang w:val="en-US"/>
+        </w:rPr>
+      </w:pPr>
+    </w:p>
+    <w:p>
+      <w:pPr>
+        <w:pStyle w:val="NoSpacing"/>
+        <w:rPr>
+          <w:lang w:val="en-US"/>
+        </w:rPr>
+      </w:pPr>
+    </w:p>
+    <w:p>
+      <w:pPr>
+        <w:pStyle w:val="NoSpacing"/>
+        <w:rPr>
+          <w:lang w:val="en-US"/>
+        </w:rPr>
+      </w:pPr>
+    </w:p>
+    <w:p>
+      <w:pPr>
+        <w:pStyle w:val="NoSpacing"/>
+        <w:rPr>
+          <w:lang w:val="en-US"/>
+        </w:rPr>
+      </w:pPr>
+    </w:p>
+    <w:p>
+      <w:pPr>
+        <w:pStyle w:val="NoSpacing"/>
+        <w:rPr>
+          <w:lang w:val="en-US"/>
+        </w:rPr>
+      </w:pPr>
+    </w:p>
+    <w:p>
+      <w:pPr>
+        <w:pStyle w:val="NoSpacing"/>
+        <w:rPr>
+          <w:lang w:val="en-US"/>
+        </w:rPr>
+      </w:pPr>
+    </w:p>
+    <w:p>
+      <w:pPr>
+        <w:pStyle w:val="NoSpacing"/>
+        <w:rPr>
+          <w:lang w:val="en-US"/>
+        </w:rPr>
+      </w:pPr>
+    </w:p>
+    <w:p>
+      <w:pPr>
+        <w:pStyle w:val="NoSpacing"/>
+        <w:rPr>
+          <w:lang w:val="en-US"/>
+        </w:rPr>
+      </w:pPr>
+    </w:p>
+    <w:p>
+      <w:pPr>
+        <w:pStyle w:val="NoSpacing"/>
+        <w:rPr>
+          <w:lang w:val="en-US"/>
+        </w:rPr>
+      </w:pPr>
+    </w:p>
+    <w:p>
+      <w:pPr>
+        <w:pStyle w:val="NoSpacing"/>
+        <w:rPr>
+          <w:lang w:val="en-US"/>
+        </w:rPr>
+      </w:pPr>
+    </w:p>
+    <w:p>
+      <w:pPr>
+        <w:pStyle w:val="NoSpacing"/>
+        <w:rPr>
+          <w:lang w:val="en-US"/>
+        </w:rPr>
+      </w:pPr>
+    </w:p>
+    <w:p>
+      <w:pPr>
+        <w:pStyle w:val="NoSpacing"/>
+        <w:rPr>
+          <w:lang w:val="en-US"/>
+        </w:rPr>
+      </w:pPr>
+    </w:p>
+    <w:p>
+      <w:pPr>
+        <w:pStyle w:val="Heading1"/>
         <w:jc w:val="center"/>
         <w:rPr>
           <w:color w:val="000000" w:themeColor="text1"/>
@@ -3519,8 +3342,6 @@
         </w:rPr>
       </w:pPr>
       <w:bookmarkStart w:id="19" w:name="_Toc5217122"/>
-      <w:bookmarkStart w:id="20" w:name="_GoBack"/>
-      <w:bookmarkEnd w:id="20"/>
       <w:r>
         <w:rPr>
           <w:color w:val="000000" w:themeColor="text1"/>
@@ -3541,13 +3362,13 @@
     </w:p>
     <w:p>
       <w:pPr>
-        <w:pStyle w:val="Kop2"/>
-        <w:rPr>
-          <w:color w:val="000000" w:themeColor="text1"/>
-          <w:lang w:val="en-US"/>
-        </w:rPr>
-      </w:pPr>
-      <w:bookmarkStart w:id="21" w:name="_Toc5217123"/>
+        <w:pStyle w:val="Heading2"/>
+        <w:rPr>
+          <w:color w:val="000000" w:themeColor="text1"/>
+          <w:lang w:val="en-US"/>
+        </w:rPr>
+      </w:pPr>
+      <w:bookmarkStart w:id="20" w:name="_Toc5217123"/>
       <w:r>
         <w:rPr>
           <w:color w:val="000000" w:themeColor="text1"/>
@@ -3563,32 +3384,650 @@
         </w:rPr>
         <w:t>Farahi</w:t>
       </w:r>
+      <w:bookmarkEnd w:id="20"/>
+      <w:proofErr w:type="spellEnd"/>
+    </w:p>
+    <w:p>
+      <w:pPr>
+        <w:pStyle w:val="Heading3"/>
+        <w:rPr>
+          <w:color w:val="000000" w:themeColor="text1"/>
+          <w:lang w:val="en-US"/>
+        </w:rPr>
+      </w:pPr>
+      <w:bookmarkStart w:id="21" w:name="_Toc5216695"/>
+      <w:bookmarkStart w:id="22" w:name="_Toc5217124"/>
+      <w:r>
+        <w:rPr>
+          <w:color w:val="000000" w:themeColor="text1"/>
+          <w:lang w:val="en-US"/>
+        </w:rPr>
+        <w:t>Contribution</w:t>
+      </w:r>
       <w:bookmarkEnd w:id="21"/>
+      <w:bookmarkEnd w:id="22"/>
+    </w:p>
+    <w:p>
+      <w:pPr>
+        <w:pStyle w:val="NoSpacing"/>
+        <w:rPr>
+          <w:lang w:val="en-US"/>
+        </w:rPr>
+      </w:pPr>
+      <w:r>
+        <w:rPr>
+          <w:lang w:val="en-US"/>
+        </w:rPr>
+        <w:t>To be added</w:t>
+      </w:r>
+    </w:p>
+    <w:p>
+      <w:pPr>
+        <w:rPr>
+          <w:color w:val="000000" w:themeColor="text1"/>
+          <w:lang w:val="en-US"/>
+        </w:rPr>
+      </w:pPr>
+    </w:p>
+    <w:p>
+      <w:pPr>
+        <w:pStyle w:val="Heading3"/>
+        <w:rPr>
+          <w:color w:val="000000" w:themeColor="text1"/>
+          <w:lang w:val="en-US"/>
+        </w:rPr>
+      </w:pPr>
+      <w:bookmarkStart w:id="23" w:name="_Toc5216696"/>
+      <w:bookmarkStart w:id="24" w:name="_Toc5217125"/>
+      <w:r>
+        <w:rPr>
+          <w:color w:val="000000" w:themeColor="text1"/>
+          <w:lang w:val="en-US"/>
+        </w:rPr>
+        <w:t>Weak points</w:t>
+      </w:r>
+      <w:bookmarkEnd w:id="23"/>
+      <w:bookmarkEnd w:id="24"/>
+    </w:p>
+    <w:p>
+      <w:pPr>
+        <w:pStyle w:val="NoSpacing"/>
+        <w:rPr>
+          <w:lang w:val="en-US"/>
+        </w:rPr>
+      </w:pPr>
+      <w:r>
+        <w:rPr>
+          <w:lang w:val="en-US"/>
+        </w:rPr>
+        <w:t>To be added</w:t>
+      </w:r>
+    </w:p>
+    <w:p>
+      <w:pPr>
+        <w:rPr>
+          <w:color w:val="000000" w:themeColor="text1"/>
+          <w:lang w:val="en-US"/>
+        </w:rPr>
+      </w:pPr>
+    </w:p>
+    <w:p>
+      <w:pPr>
+        <w:pStyle w:val="Heading3"/>
+        <w:rPr>
+          <w:color w:val="000000" w:themeColor="text1"/>
+          <w:lang w:val="en-US"/>
+        </w:rPr>
+      </w:pPr>
+      <w:bookmarkStart w:id="25" w:name="_Toc5216697"/>
+      <w:bookmarkStart w:id="26" w:name="_Toc5217126"/>
+      <w:r>
+        <w:rPr>
+          <w:color w:val="000000" w:themeColor="text1"/>
+          <w:lang w:val="en-US"/>
+        </w:rPr>
+        <w:t>Strong points</w:t>
+      </w:r>
+      <w:bookmarkEnd w:id="25"/>
+      <w:bookmarkEnd w:id="26"/>
+    </w:p>
+    <w:p>
+      <w:pPr>
+        <w:pStyle w:val="NoSpacing"/>
+        <w:rPr>
+          <w:lang w:val="en-US"/>
+        </w:rPr>
+      </w:pPr>
+      <w:r>
+        <w:rPr>
+          <w:lang w:val="en-US"/>
+        </w:rPr>
+        <w:t>To be added</w:t>
+      </w:r>
+    </w:p>
+    <w:p>
+      <w:pPr>
+        <w:rPr>
+          <w:color w:val="000000" w:themeColor="text1"/>
+          <w:lang w:val="en-US"/>
+        </w:rPr>
+      </w:pPr>
+    </w:p>
+    <w:p>
+      <w:pPr>
+        <w:pStyle w:val="Heading2"/>
+        <w:rPr>
+          <w:color w:val="000000" w:themeColor="text1"/>
+          <w:lang w:val="en-US"/>
+        </w:rPr>
+      </w:pPr>
+      <w:bookmarkStart w:id="27" w:name="_Toc5217127"/>
+      <w:r>
+        <w:rPr>
+          <w:color w:val="000000" w:themeColor="text1"/>
+          <w:lang w:val="en-US"/>
+        </w:rPr>
+        <w:t>4.2 - Lucas van de Geer</w:t>
+      </w:r>
+      <w:bookmarkEnd w:id="27"/>
+    </w:p>
+    <w:p>
+      <w:pPr>
+        <w:pStyle w:val="Heading3"/>
+        <w:rPr>
+          <w:color w:val="000000" w:themeColor="text1"/>
+          <w:lang w:val="en-US"/>
+        </w:rPr>
+      </w:pPr>
+      <w:bookmarkStart w:id="28" w:name="_Toc5216699"/>
+      <w:bookmarkStart w:id="29" w:name="_Toc5217128"/>
+      <w:r>
+        <w:rPr>
+          <w:color w:val="000000" w:themeColor="text1"/>
+          <w:lang w:val="en-US"/>
+        </w:rPr>
+        <w:t>Contribution</w:t>
+      </w:r>
+      <w:bookmarkEnd w:id="28"/>
+      <w:bookmarkEnd w:id="29"/>
+    </w:p>
+    <w:p>
+      <w:pPr>
+        <w:pStyle w:val="NoSpacing"/>
+        <w:rPr>
+          <w:lang w:val="en-US"/>
+        </w:rPr>
+      </w:pPr>
+      <w:r>
+        <w:rPr>
+          <w:lang w:val="en-US"/>
+        </w:rPr>
+        <w:t>To be added</w:t>
+      </w:r>
+    </w:p>
+    <w:p>
+      <w:pPr>
+        <w:rPr>
+          <w:color w:val="000000" w:themeColor="text1"/>
+          <w:lang w:val="en-US"/>
+        </w:rPr>
+      </w:pPr>
+    </w:p>
+    <w:p>
+      <w:pPr>
+        <w:pStyle w:val="Heading3"/>
+        <w:rPr>
+          <w:color w:val="000000" w:themeColor="text1"/>
+          <w:lang w:val="en-US"/>
+        </w:rPr>
+      </w:pPr>
+      <w:bookmarkStart w:id="30" w:name="_Toc5216700"/>
+      <w:bookmarkStart w:id="31" w:name="_Toc5217129"/>
+      <w:r>
+        <w:rPr>
+          <w:color w:val="000000" w:themeColor="text1"/>
+          <w:lang w:val="en-US"/>
+        </w:rPr>
+        <w:t>Weak points</w:t>
+      </w:r>
+      <w:bookmarkEnd w:id="30"/>
+      <w:bookmarkEnd w:id="31"/>
+    </w:p>
+    <w:p>
+      <w:pPr>
+        <w:pStyle w:val="NoSpacing"/>
+        <w:rPr>
+          <w:lang w:val="en-US"/>
+        </w:rPr>
+      </w:pPr>
+      <w:r>
+        <w:rPr>
+          <w:lang w:val="en-US"/>
+        </w:rPr>
+        <w:t>To be added</w:t>
+      </w:r>
+    </w:p>
+    <w:p>
+      <w:pPr>
+        <w:rPr>
+          <w:color w:val="000000" w:themeColor="text1"/>
+          <w:lang w:val="en-US"/>
+        </w:rPr>
+      </w:pPr>
+    </w:p>
+    <w:p>
+      <w:pPr>
+        <w:pStyle w:val="Heading3"/>
+        <w:rPr>
+          <w:color w:val="000000" w:themeColor="text1"/>
+          <w:lang w:val="en-US"/>
+        </w:rPr>
+      </w:pPr>
+      <w:bookmarkStart w:id="32" w:name="_Toc5216701"/>
+      <w:bookmarkStart w:id="33" w:name="_Toc5217130"/>
+      <w:r>
+        <w:rPr>
+          <w:color w:val="000000" w:themeColor="text1"/>
+          <w:lang w:val="en-US"/>
+        </w:rPr>
+        <w:t>Strong points</w:t>
+      </w:r>
+      <w:bookmarkEnd w:id="32"/>
+      <w:bookmarkEnd w:id="33"/>
+    </w:p>
+    <w:p>
+      <w:pPr>
+        <w:pStyle w:val="NoSpacing"/>
+        <w:rPr>
+          <w:lang w:val="en-US"/>
+        </w:rPr>
+      </w:pPr>
+      <w:r>
+        <w:rPr>
+          <w:lang w:val="en-US"/>
+        </w:rPr>
+        <w:t>To be added</w:t>
+      </w:r>
+    </w:p>
+    <w:p>
+      <w:pPr>
+        <w:rPr>
+          <w:color w:val="000000" w:themeColor="text1"/>
+          <w:lang w:val="en-US"/>
+        </w:rPr>
+      </w:pPr>
+    </w:p>
+    <w:p>
+      <w:pPr>
+        <w:pStyle w:val="Heading2"/>
+        <w:rPr>
+          <w:color w:val="000000" w:themeColor="text1"/>
+          <w:lang w:val="en-US"/>
+        </w:rPr>
+      </w:pPr>
+      <w:bookmarkStart w:id="34" w:name="_Toc5217131"/>
+      <w:r>
+        <w:rPr>
+          <w:color w:val="000000" w:themeColor="text1"/>
+          <w:lang w:val="en-US"/>
+        </w:rPr>
+        <w:t>4.3 - Shaan Hossain</w:t>
+      </w:r>
+      <w:bookmarkEnd w:id="34"/>
+    </w:p>
+    <w:p>
+      <w:pPr>
+        <w:pStyle w:val="Heading3"/>
+        <w:rPr>
+          <w:color w:val="000000" w:themeColor="text1"/>
+          <w:lang w:val="en-US"/>
+        </w:rPr>
+      </w:pPr>
+      <w:bookmarkStart w:id="35" w:name="_Toc5216703"/>
+      <w:bookmarkStart w:id="36" w:name="_Toc5217132"/>
+      <w:r>
+        <w:rPr>
+          <w:color w:val="000000" w:themeColor="text1"/>
+          <w:lang w:val="en-US"/>
+        </w:rPr>
+        <w:t>Contribution</w:t>
+      </w:r>
+      <w:bookmarkEnd w:id="35"/>
+      <w:bookmarkEnd w:id="36"/>
+    </w:p>
+    <w:p>
+      <w:pPr>
+        <w:pStyle w:val="NoSpacing"/>
+        <w:rPr>
+          <w:lang w:val="en-US"/>
+        </w:rPr>
+      </w:pPr>
+      <w:r>
+        <w:rPr>
+          <w:lang w:val="en-US"/>
+        </w:rPr>
+        <w:t>To be added</w:t>
+      </w:r>
+    </w:p>
+    <w:p>
+      <w:pPr>
+        <w:rPr>
+          <w:color w:val="000000" w:themeColor="text1"/>
+          <w:lang w:val="en-US"/>
+        </w:rPr>
+      </w:pPr>
+    </w:p>
+    <w:p>
+      <w:pPr>
+        <w:pStyle w:val="Heading3"/>
+        <w:rPr>
+          <w:color w:val="000000" w:themeColor="text1"/>
+          <w:lang w:val="en-US"/>
+        </w:rPr>
+      </w:pPr>
+      <w:bookmarkStart w:id="37" w:name="_Toc5216704"/>
+      <w:bookmarkStart w:id="38" w:name="_Toc5217133"/>
+      <w:r>
+        <w:rPr>
+          <w:color w:val="000000" w:themeColor="text1"/>
+          <w:lang w:val="en-US"/>
+        </w:rPr>
+        <w:t>Weak points</w:t>
+      </w:r>
+      <w:bookmarkEnd w:id="37"/>
+      <w:bookmarkEnd w:id="38"/>
+    </w:p>
+    <w:p>
+      <w:pPr>
+        <w:pStyle w:val="NoSpacing"/>
+        <w:rPr>
+          <w:lang w:val="en-US"/>
+        </w:rPr>
+      </w:pPr>
+      <w:r>
+        <w:rPr>
+          <w:lang w:val="en-US"/>
+        </w:rPr>
+        <w:t>To be added</w:t>
+      </w:r>
+    </w:p>
+    <w:p>
+      <w:pPr>
+        <w:rPr>
+          <w:color w:val="000000" w:themeColor="text1"/>
+          <w:lang w:val="en-US"/>
+        </w:rPr>
+      </w:pPr>
+    </w:p>
+    <w:p>
+      <w:pPr>
+        <w:pStyle w:val="Heading3"/>
+        <w:rPr>
+          <w:color w:val="000000" w:themeColor="text1"/>
+          <w:lang w:val="en-US"/>
+        </w:rPr>
+      </w:pPr>
+      <w:bookmarkStart w:id="39" w:name="_Toc5216705"/>
+      <w:bookmarkStart w:id="40" w:name="_Toc5217134"/>
+      <w:r>
+        <w:rPr>
+          <w:color w:val="000000" w:themeColor="text1"/>
+          <w:lang w:val="en-US"/>
+        </w:rPr>
+        <w:t>Strong points</w:t>
+      </w:r>
+      <w:bookmarkEnd w:id="39"/>
+      <w:bookmarkEnd w:id="40"/>
+    </w:p>
+    <w:p>
+      <w:pPr>
+        <w:pStyle w:val="NoSpacing"/>
+        <w:rPr>
+          <w:lang w:val="en-US"/>
+        </w:rPr>
+      </w:pPr>
+      <w:r>
+        <w:rPr>
+          <w:lang w:val="en-US"/>
+        </w:rPr>
+        <w:t>To be added</w:t>
+      </w:r>
+    </w:p>
+    <w:p>
+      <w:pPr>
+        <w:rPr>
+          <w:color w:val="000000" w:themeColor="text1"/>
+          <w:lang w:val="en-US"/>
+        </w:rPr>
+      </w:pPr>
+    </w:p>
+    <w:p>
+      <w:pPr>
+        <w:pStyle w:val="Heading2"/>
+        <w:rPr>
+          <w:color w:val="000000" w:themeColor="text1"/>
+          <w:lang w:val="en-US"/>
+        </w:rPr>
+      </w:pPr>
+      <w:bookmarkStart w:id="41" w:name="_Toc5217135"/>
+      <w:r>
+        <w:rPr>
+          <w:color w:val="000000" w:themeColor="text1"/>
+          <w:lang w:val="en-US"/>
+        </w:rPr>
+        <w:t xml:space="preserve">4.4 - Alex </w:t>
+      </w:r>
+      <w:proofErr w:type="spellStart"/>
+      <w:r>
+        <w:rPr>
+          <w:color w:val="000000" w:themeColor="text1"/>
+          <w:lang w:val="en-US"/>
+        </w:rPr>
+        <w:t>Shulzycki</w:t>
+      </w:r>
+      <w:bookmarkEnd w:id="41"/>
       <w:proofErr w:type="spellEnd"/>
     </w:p>
     <w:p>
       <w:pPr>
-        <w:pStyle w:val="Kop3"/>
-        <w:rPr>
-          <w:color w:val="000000" w:themeColor="text1"/>
-          <w:lang w:val="en-US"/>
-        </w:rPr>
-      </w:pPr>
-      <w:bookmarkStart w:id="22" w:name="_Toc5216695"/>
-      <w:bookmarkStart w:id="23" w:name="_Toc5217124"/>
-      <w:r>
-        <w:rPr>
-          <w:color w:val="000000" w:themeColor="text1"/>
-          <w:lang w:val="en-US"/>
+        <w:pStyle w:val="Heading3"/>
+        <w:rPr>
+          <w:color w:val="000000" w:themeColor="text1"/>
+          <w:lang w:val="en-GB"/>
+        </w:rPr>
+      </w:pPr>
+      <w:r>
+        <w:rPr>
+          <w:color w:val="000000" w:themeColor="text1"/>
+          <w:lang w:val="en-GB"/>
         </w:rPr>
         <w:t>Contribution</w:t>
       </w:r>
-      <w:bookmarkEnd w:id="22"/>
-      <w:bookmarkEnd w:id="23"/>
-    </w:p>
-    <w:p>
-      <w:pPr>
-        <w:pStyle w:val="Geenafstand"/>
+    </w:p>
+    <w:p>
+      <w:pPr>
+        <w:pStyle w:val="NoSpacing"/>
+        <w:rPr>
+          <w:lang w:val="en-GB"/>
+        </w:rPr>
+      </w:pPr>
+      <w:r>
+        <w:rPr>
+          <w:lang w:val="en-GB"/>
+        </w:rPr>
+        <w:t>I wrote the server, both in terms of network communication, and setting up the framework to process requests, which includes authentication (with salted passwords). I also wrote the https client for the application-side, and made the server https compliant. I also had a hand in optimizing the database classes and rewriting some of them to make them more robust, and made sure that everyone was on the same page by writing up a standard and consistent JSON API we would use when communicating between server and client.</w:t>
+      </w:r>
+    </w:p>
+    <w:p>
+      <w:pPr>
+        <w:rPr>
+          <w:color w:val="000000" w:themeColor="text1"/>
+          <w:lang w:val="en-GB"/>
+        </w:rPr>
+      </w:pPr>
+    </w:p>
+    <w:p>
+      <w:pPr>
+        <w:pStyle w:val="Heading3"/>
+        <w:rPr>
+          <w:color w:val="000000" w:themeColor="text1"/>
+          <w:lang w:val="en-GB"/>
+        </w:rPr>
+      </w:pPr>
+      <w:r>
+        <w:rPr>
+          <w:color w:val="000000" w:themeColor="text1"/>
+          <w:lang w:val="en-GB"/>
+        </w:rPr>
+        <w:lastRenderedPageBreak/>
+        <w:t>Weak points</w:t>
+      </w:r>
+    </w:p>
+    <w:p>
+      <w:pPr>
+        <w:pStyle w:val="NoSpacing"/>
+        <w:rPr>
+          <w:lang w:val="en-GB"/>
+        </w:rPr>
+      </w:pPr>
+      <w:r>
+        <w:rPr>
+          <w:lang w:val="en-GB"/>
+        </w:rPr>
+        <w:t xml:space="preserve">I don’t think that some of my explanations were clear enough in terms of what I was doing and how to use the frameworks which I set up, so I wrote up the </w:t>
+      </w:r>
+      <w:proofErr w:type="spellStart"/>
+      <w:r>
+        <w:rPr>
+          <w:lang w:val="en-GB"/>
+        </w:rPr>
+        <w:t>api</w:t>
+      </w:r>
+      <w:proofErr w:type="spellEnd"/>
+      <w:r>
+        <w:rPr>
+          <w:lang w:val="en-GB"/>
+        </w:rPr>
+        <w:t xml:space="preserve"> list and </w:t>
+      </w:r>
+      <w:proofErr w:type="spellStart"/>
+      <w:r>
+        <w:rPr>
+          <w:lang w:val="en-GB"/>
+        </w:rPr>
+        <w:t>serverquery</w:t>
+      </w:r>
+      <w:proofErr w:type="spellEnd"/>
+      <w:r>
+        <w:rPr>
+          <w:lang w:val="en-GB"/>
+        </w:rPr>
+        <w:t xml:space="preserve"> how-to guides (in /docs) to illustrate how everything works. I feel like sometimes there were times where I didn’t show enough initiative when I should have did, but I hope that I have learned my lessons and that for future projects I will take more responsibility when I need to.</w:t>
+      </w:r>
+    </w:p>
+    <w:p>
+      <w:pPr>
+        <w:rPr>
+          <w:color w:val="000000" w:themeColor="text1"/>
+          <w:lang w:val="en-GB"/>
+        </w:rPr>
+      </w:pPr>
+    </w:p>
+    <w:p>
+      <w:pPr>
+        <w:pStyle w:val="Heading3"/>
+        <w:rPr>
+          <w:color w:val="000000" w:themeColor="text1"/>
+          <w:lang w:val="en-GB"/>
+        </w:rPr>
+      </w:pPr>
+      <w:r>
+        <w:rPr>
+          <w:color w:val="000000" w:themeColor="text1"/>
+          <w:lang w:val="en-GB"/>
+        </w:rPr>
+        <w:t>Strong points</w:t>
+      </w:r>
+    </w:p>
+    <w:p>
+      <w:pPr>
+        <w:pStyle w:val="NoSpacing"/>
+        <w:rPr>
+          <w:lang w:val="en-GB"/>
+        </w:rPr>
+      </w:pPr>
+      <w:r>
+        <w:rPr>
+          <w:lang w:val="en-GB"/>
+        </w:rPr>
+        <w:t xml:space="preserve">I made my code as robust and universal as possible, which paid off immensely once we began adding functionality and actually making the whole thing work. I also made sure to thoroughly test (the parts that could be tested) my code and made sure that others knew how to do it as well (once they started writing within my </w:t>
+      </w:r>
+      <w:proofErr w:type="spellStart"/>
+      <w:r>
+        <w:rPr>
+          <w:lang w:val="en-GB"/>
+        </w:rPr>
+        <w:t>serverquery</w:t>
+      </w:r>
+      <w:proofErr w:type="spellEnd"/>
+      <w:r>
+        <w:rPr>
+          <w:lang w:val="en-GB"/>
+        </w:rPr>
+        <w:t xml:space="preserve"> framework)</w:t>
+      </w:r>
+    </w:p>
+    <w:p>
+      <w:pPr>
+        <w:rPr>
+          <w:color w:val="000000" w:themeColor="text1"/>
+          <w:lang w:val="en-GB"/>
+        </w:rPr>
+      </w:pPr>
+      <w:bookmarkStart w:id="42" w:name="_GoBack"/>
+      <w:bookmarkEnd w:id="42"/>
+    </w:p>
+    <w:p>
+      <w:pPr>
+        <w:pStyle w:val="Heading2"/>
+        <w:rPr>
+          <w:color w:val="000000" w:themeColor="text1"/>
+          <w:lang w:val="en-US"/>
+        </w:rPr>
+      </w:pPr>
+      <w:bookmarkStart w:id="43" w:name="_Toc5217139"/>
+      <w:r>
+        <w:rPr>
+          <w:color w:val="000000" w:themeColor="text1"/>
+          <w:lang w:val="en-US"/>
+        </w:rPr>
+        <w:t>4.5 - Vanessa Timmer</w:t>
+      </w:r>
+      <w:bookmarkEnd w:id="43"/>
+    </w:p>
+    <w:p>
+      <w:pPr>
+        <w:pStyle w:val="Heading3"/>
+        <w:rPr>
+          <w:color w:val="000000" w:themeColor="text1"/>
+          <w:lang w:val="en-US"/>
+        </w:rPr>
+      </w:pPr>
+      <w:bookmarkStart w:id="44" w:name="_Toc5216711"/>
+      <w:bookmarkStart w:id="45" w:name="_Toc5217140"/>
+      <w:r>
+        <w:rPr>
+          <w:color w:val="000000" w:themeColor="text1"/>
+          <w:lang w:val="en-US"/>
+        </w:rPr>
+        <w:t>Contribution</w:t>
+      </w:r>
+      <w:bookmarkEnd w:id="44"/>
+      <w:bookmarkEnd w:id="45"/>
+    </w:p>
+    <w:p>
+      <w:pPr>
+        <w:pStyle w:val="NoSpacing"/>
         <w:rPr>
           <w:lang w:val="en-US"/>
         </w:rPr>
@@ -3610,14 +4049,14 @@
     </w:p>
     <w:p>
       <w:pPr>
-        <w:pStyle w:val="Kop3"/>
-        <w:rPr>
-          <w:color w:val="000000" w:themeColor="text1"/>
-          <w:lang w:val="en-US"/>
-        </w:rPr>
-      </w:pPr>
-      <w:bookmarkStart w:id="24" w:name="_Toc5216696"/>
-      <w:bookmarkStart w:id="25" w:name="_Toc5217125"/>
+        <w:pStyle w:val="Heading3"/>
+        <w:rPr>
+          <w:color w:val="000000" w:themeColor="text1"/>
+          <w:lang w:val="en-US"/>
+        </w:rPr>
+      </w:pPr>
+      <w:bookmarkStart w:id="46" w:name="_Toc5216712"/>
+      <w:bookmarkStart w:id="47" w:name="_Toc5217141"/>
       <w:r>
         <w:rPr>
           <w:color w:val="000000" w:themeColor="text1"/>
@@ -3625,12 +4064,12 @@
         </w:rPr>
         <w:t>Weak points</w:t>
       </w:r>
-      <w:bookmarkEnd w:id="24"/>
-      <w:bookmarkEnd w:id="25"/>
-    </w:p>
-    <w:p>
-      <w:pPr>
-        <w:pStyle w:val="Geenafstand"/>
+      <w:bookmarkEnd w:id="46"/>
+      <w:bookmarkEnd w:id="47"/>
+    </w:p>
+    <w:p>
+      <w:pPr>
+        <w:pStyle w:val="NoSpacing"/>
         <w:rPr>
           <w:lang w:val="en-US"/>
         </w:rPr>
@@ -3652,14 +4091,14 @@
     </w:p>
     <w:p>
       <w:pPr>
-        <w:pStyle w:val="Kop3"/>
-        <w:rPr>
-          <w:color w:val="000000" w:themeColor="text1"/>
-          <w:lang w:val="en-US"/>
-        </w:rPr>
-      </w:pPr>
-      <w:bookmarkStart w:id="26" w:name="_Toc5216697"/>
-      <w:bookmarkStart w:id="27" w:name="_Toc5217126"/>
+        <w:pStyle w:val="Heading3"/>
+        <w:rPr>
+          <w:color w:val="000000" w:themeColor="text1"/>
+          <w:lang w:val="en-US"/>
+        </w:rPr>
+      </w:pPr>
+      <w:bookmarkStart w:id="48" w:name="_Toc5216713"/>
+      <w:bookmarkStart w:id="49" w:name="_Toc5217142"/>
       <w:r>
         <w:rPr>
           <w:color w:val="000000" w:themeColor="text1"/>
@@ -3667,12 +4106,12 @@
         </w:rPr>
         <w:t>Strong points</w:t>
       </w:r>
-      <w:bookmarkEnd w:id="26"/>
-      <w:bookmarkEnd w:id="27"/>
-    </w:p>
-    <w:p>
-      <w:pPr>
-        <w:pStyle w:val="Geenafstand"/>
+      <w:bookmarkEnd w:id="48"/>
+      <w:bookmarkEnd w:id="49"/>
+    </w:p>
+    <w:p>
+      <w:pPr>
+        <w:pStyle w:val="NoSpacing"/>
         <w:rPr>
           <w:lang w:val="en-US"/>
         </w:rPr>
@@ -3686,987 +4125,371 @@
     </w:p>
     <w:p>
       <w:pPr>
-        <w:rPr>
-          <w:color w:val="000000" w:themeColor="text1"/>
-          <w:lang w:val="en-US"/>
-        </w:rPr>
-      </w:pPr>
-    </w:p>
-    <w:p>
-      <w:pPr>
-        <w:pStyle w:val="Kop2"/>
-        <w:rPr>
-          <w:color w:val="000000" w:themeColor="text1"/>
-          <w:lang w:val="en-US"/>
-        </w:rPr>
-      </w:pPr>
-      <w:bookmarkStart w:id="28" w:name="_Toc5217127"/>
-      <w:r>
-        <w:rPr>
-          <w:color w:val="000000" w:themeColor="text1"/>
-          <w:lang w:val="en-US"/>
-        </w:rPr>
-        <w:t>4.2 - Lucas van de Geer</w:t>
-      </w:r>
-      <w:bookmarkEnd w:id="28"/>
-    </w:p>
-    <w:p>
-      <w:pPr>
-        <w:pStyle w:val="Kop3"/>
-        <w:rPr>
-          <w:color w:val="000000" w:themeColor="text1"/>
-          <w:lang w:val="en-US"/>
-        </w:rPr>
-      </w:pPr>
-      <w:bookmarkStart w:id="29" w:name="_Toc5216699"/>
-      <w:bookmarkStart w:id="30" w:name="_Toc5217128"/>
-      <w:r>
-        <w:rPr>
-          <w:color w:val="000000" w:themeColor="text1"/>
-          <w:lang w:val="en-US"/>
-        </w:rPr>
-        <w:t>Contribution</w:t>
-      </w:r>
-      <w:bookmarkEnd w:id="29"/>
-      <w:bookmarkEnd w:id="30"/>
-    </w:p>
-    <w:p>
-      <w:pPr>
-        <w:pStyle w:val="Geenafstand"/>
-        <w:rPr>
-          <w:lang w:val="en-US"/>
-        </w:rPr>
-      </w:pPr>
-      <w:r>
-        <w:rPr>
-          <w:lang w:val="en-US"/>
-        </w:rPr>
-        <w:t>To be added</w:t>
-      </w:r>
-    </w:p>
-    <w:p>
-      <w:pPr>
-        <w:rPr>
-          <w:color w:val="000000" w:themeColor="text1"/>
-          <w:lang w:val="en-US"/>
-        </w:rPr>
-      </w:pPr>
-    </w:p>
-    <w:p>
-      <w:pPr>
-        <w:pStyle w:val="Kop3"/>
-        <w:rPr>
-          <w:color w:val="000000" w:themeColor="text1"/>
-          <w:lang w:val="en-US"/>
-        </w:rPr>
-      </w:pPr>
-      <w:bookmarkStart w:id="31" w:name="_Toc5216700"/>
-      <w:bookmarkStart w:id="32" w:name="_Toc5217129"/>
-      <w:r>
-        <w:rPr>
-          <w:color w:val="000000" w:themeColor="text1"/>
-          <w:lang w:val="en-US"/>
-        </w:rPr>
-        <w:t>Weak points</w:t>
-      </w:r>
-      <w:bookmarkEnd w:id="31"/>
-      <w:bookmarkEnd w:id="32"/>
-    </w:p>
-    <w:p>
-      <w:pPr>
-        <w:pStyle w:val="Geenafstand"/>
-        <w:rPr>
-          <w:lang w:val="en-US"/>
-        </w:rPr>
-      </w:pPr>
-      <w:r>
-        <w:rPr>
-          <w:lang w:val="en-US"/>
-        </w:rPr>
-        <w:t>To be added</w:t>
-      </w:r>
-    </w:p>
-    <w:p>
-      <w:pPr>
-        <w:rPr>
-          <w:color w:val="000000" w:themeColor="text1"/>
-          <w:lang w:val="en-US"/>
-        </w:rPr>
-      </w:pPr>
-    </w:p>
-    <w:p>
-      <w:pPr>
-        <w:pStyle w:val="Kop3"/>
-        <w:rPr>
-          <w:color w:val="000000" w:themeColor="text1"/>
-          <w:lang w:val="en-US"/>
-        </w:rPr>
-      </w:pPr>
-      <w:bookmarkStart w:id="33" w:name="_Toc5216701"/>
-      <w:bookmarkStart w:id="34" w:name="_Toc5217130"/>
-      <w:r>
-        <w:rPr>
-          <w:color w:val="000000" w:themeColor="text1"/>
-          <w:lang w:val="en-US"/>
-        </w:rPr>
-        <w:t>Strong points</w:t>
-      </w:r>
-      <w:bookmarkEnd w:id="33"/>
-      <w:bookmarkEnd w:id="34"/>
-    </w:p>
-    <w:p>
-      <w:pPr>
-        <w:pStyle w:val="Geenafstand"/>
-        <w:rPr>
-          <w:lang w:val="en-US"/>
-        </w:rPr>
-      </w:pPr>
-      <w:r>
-        <w:rPr>
-          <w:lang w:val="en-US"/>
-        </w:rPr>
-        <w:t>To be added</w:t>
-      </w:r>
-    </w:p>
-    <w:p>
-      <w:pPr>
-        <w:rPr>
-          <w:color w:val="000000" w:themeColor="text1"/>
-          <w:lang w:val="en-US"/>
-        </w:rPr>
-      </w:pPr>
-    </w:p>
-    <w:p>
-      <w:pPr>
-        <w:pStyle w:val="Kop2"/>
-        <w:rPr>
-          <w:color w:val="000000" w:themeColor="text1"/>
-          <w:lang w:val="en-US"/>
-        </w:rPr>
-      </w:pPr>
-      <w:bookmarkStart w:id="35" w:name="_Toc5217131"/>
-      <w:r>
-        <w:rPr>
-          <w:color w:val="000000" w:themeColor="text1"/>
-          <w:lang w:val="en-US"/>
-        </w:rPr>
-        <w:t>4.3 - Shaan Hossain</w:t>
-      </w:r>
-      <w:bookmarkEnd w:id="35"/>
-    </w:p>
-    <w:p>
-      <w:pPr>
-        <w:pStyle w:val="Kop3"/>
-        <w:rPr>
-          <w:color w:val="000000" w:themeColor="text1"/>
-          <w:lang w:val="en-US"/>
-        </w:rPr>
-      </w:pPr>
-      <w:bookmarkStart w:id="36" w:name="_Toc5216703"/>
-      <w:bookmarkStart w:id="37" w:name="_Toc5217132"/>
-      <w:r>
-        <w:rPr>
-          <w:color w:val="000000" w:themeColor="text1"/>
-          <w:lang w:val="en-US"/>
-        </w:rPr>
-        <w:t>Contribution</w:t>
-      </w:r>
-      <w:bookmarkEnd w:id="36"/>
-      <w:bookmarkEnd w:id="37"/>
-    </w:p>
-    <w:p>
-      <w:pPr>
-        <w:pStyle w:val="Geenafstand"/>
-        <w:rPr>
-          <w:lang w:val="en-US"/>
-        </w:rPr>
-      </w:pPr>
-      <w:r>
-        <w:rPr>
-          <w:lang w:val="en-US"/>
-        </w:rPr>
-        <w:t>To be added</w:t>
-      </w:r>
-    </w:p>
-    <w:p>
-      <w:pPr>
-        <w:rPr>
-          <w:color w:val="000000" w:themeColor="text1"/>
-          <w:lang w:val="en-US"/>
-        </w:rPr>
-      </w:pPr>
-    </w:p>
-    <w:p>
-      <w:pPr>
-        <w:pStyle w:val="Kop3"/>
-        <w:rPr>
-          <w:color w:val="000000" w:themeColor="text1"/>
-          <w:lang w:val="en-US"/>
-        </w:rPr>
-      </w:pPr>
-      <w:bookmarkStart w:id="38" w:name="_Toc5216704"/>
-      <w:bookmarkStart w:id="39" w:name="_Toc5217133"/>
-      <w:r>
-        <w:rPr>
-          <w:color w:val="000000" w:themeColor="text1"/>
-          <w:lang w:val="en-US"/>
-        </w:rPr>
-        <w:t>Weak points</w:t>
-      </w:r>
-      <w:bookmarkEnd w:id="38"/>
-      <w:bookmarkEnd w:id="39"/>
-    </w:p>
-    <w:p>
-      <w:pPr>
-        <w:pStyle w:val="Geenafstand"/>
-        <w:rPr>
-          <w:lang w:val="en-US"/>
-        </w:rPr>
-      </w:pPr>
-      <w:r>
-        <w:rPr>
-          <w:lang w:val="en-US"/>
-        </w:rPr>
-        <w:t>To be added</w:t>
-      </w:r>
-    </w:p>
-    <w:p>
-      <w:pPr>
-        <w:rPr>
-          <w:color w:val="000000" w:themeColor="text1"/>
-          <w:lang w:val="en-US"/>
-        </w:rPr>
-      </w:pPr>
-    </w:p>
-    <w:p>
-      <w:pPr>
-        <w:pStyle w:val="Kop3"/>
-        <w:rPr>
-          <w:color w:val="000000" w:themeColor="text1"/>
-          <w:lang w:val="en-US"/>
-        </w:rPr>
-      </w:pPr>
-      <w:bookmarkStart w:id="40" w:name="_Toc5216705"/>
-      <w:bookmarkStart w:id="41" w:name="_Toc5217134"/>
-      <w:r>
-        <w:rPr>
-          <w:color w:val="000000" w:themeColor="text1"/>
-          <w:lang w:val="en-US"/>
-        </w:rPr>
-        <w:t>Strong points</w:t>
-      </w:r>
-      <w:bookmarkEnd w:id="40"/>
-      <w:bookmarkEnd w:id="41"/>
-    </w:p>
-    <w:p>
-      <w:pPr>
-        <w:pStyle w:val="Geenafstand"/>
-        <w:rPr>
-          <w:lang w:val="en-US"/>
-        </w:rPr>
-      </w:pPr>
-      <w:r>
-        <w:rPr>
-          <w:lang w:val="en-US"/>
-        </w:rPr>
-        <w:t>To be added</w:t>
-      </w:r>
-    </w:p>
-    <w:p>
-      <w:pPr>
-        <w:rPr>
-          <w:color w:val="000000" w:themeColor="text1"/>
-          <w:lang w:val="en-US"/>
-        </w:rPr>
-      </w:pPr>
-    </w:p>
-    <w:p>
-      <w:pPr>
-        <w:pStyle w:val="Kop2"/>
-        <w:rPr>
-          <w:color w:val="000000" w:themeColor="text1"/>
-          <w:lang w:val="en-US"/>
-        </w:rPr>
-      </w:pPr>
-      <w:bookmarkStart w:id="42" w:name="_Toc5217135"/>
-      <w:r>
-        <w:rPr>
-          <w:color w:val="000000" w:themeColor="text1"/>
-          <w:lang w:val="en-US"/>
-        </w:rPr>
-        <w:t xml:space="preserve">4.4 - Alex </w:t>
-      </w:r>
-      <w:proofErr w:type="spellStart"/>
-      <w:r>
-        <w:rPr>
-          <w:color w:val="000000" w:themeColor="text1"/>
-          <w:lang w:val="en-US"/>
-        </w:rPr>
-        <w:t>Shulzycki</w:t>
-      </w:r>
-      <w:bookmarkEnd w:id="42"/>
-      <w:proofErr w:type="spellEnd"/>
-    </w:p>
-    <w:p>
-      <w:pPr>
-        <w:pStyle w:val="Kop3"/>
-        <w:rPr>
-          <w:color w:val="000000" w:themeColor="text1"/>
-          <w:lang w:val="en-US"/>
-        </w:rPr>
-      </w:pPr>
-      <w:bookmarkStart w:id="43" w:name="_Toc5216707"/>
-      <w:bookmarkStart w:id="44" w:name="_Toc5217136"/>
-      <w:r>
-        <w:rPr>
-          <w:color w:val="000000" w:themeColor="text1"/>
-          <w:lang w:val="en-US"/>
-        </w:rPr>
-        <w:t>Contribution</w:t>
-      </w:r>
-      <w:bookmarkEnd w:id="43"/>
-      <w:bookmarkEnd w:id="44"/>
-    </w:p>
-    <w:p>
-      <w:pPr>
-        <w:pStyle w:val="Geenafstand"/>
-        <w:rPr>
-          <w:lang w:val="en-US"/>
-        </w:rPr>
-      </w:pPr>
-      <w:r>
-        <w:rPr>
-          <w:lang w:val="en-US"/>
-        </w:rPr>
-        <w:t>To be added</w:t>
-      </w:r>
-    </w:p>
-    <w:p>
-      <w:pPr>
-        <w:rPr>
-          <w:color w:val="000000" w:themeColor="text1"/>
-          <w:lang w:val="en-US"/>
-        </w:rPr>
-      </w:pPr>
-    </w:p>
-    <w:p>
-      <w:pPr>
-        <w:pStyle w:val="Kop3"/>
-        <w:rPr>
-          <w:color w:val="000000" w:themeColor="text1"/>
-          <w:lang w:val="en-US"/>
-        </w:rPr>
-      </w:pPr>
-      <w:bookmarkStart w:id="45" w:name="_Toc5216708"/>
-      <w:bookmarkStart w:id="46" w:name="_Toc5217137"/>
-      <w:r>
-        <w:rPr>
-          <w:color w:val="000000" w:themeColor="text1"/>
-          <w:lang w:val="en-US"/>
-        </w:rPr>
-        <w:t>Weak points</w:t>
-      </w:r>
-      <w:bookmarkEnd w:id="45"/>
-      <w:bookmarkEnd w:id="46"/>
-    </w:p>
-    <w:p>
-      <w:pPr>
-        <w:pStyle w:val="Geenafstand"/>
-        <w:rPr>
-          <w:lang w:val="en-US"/>
-        </w:rPr>
-      </w:pPr>
-      <w:r>
-        <w:rPr>
-          <w:lang w:val="en-US"/>
-        </w:rPr>
-        <w:t>To be added</w:t>
-      </w:r>
-    </w:p>
-    <w:p>
-      <w:pPr>
-        <w:rPr>
-          <w:color w:val="000000" w:themeColor="text1"/>
-          <w:lang w:val="en-US"/>
-        </w:rPr>
-      </w:pPr>
-    </w:p>
-    <w:p>
-      <w:pPr>
-        <w:pStyle w:val="Kop3"/>
-        <w:rPr>
-          <w:color w:val="000000" w:themeColor="text1"/>
-          <w:lang w:val="en-US"/>
-        </w:rPr>
-      </w:pPr>
-      <w:bookmarkStart w:id="47" w:name="_Toc5216709"/>
-      <w:bookmarkStart w:id="48" w:name="_Toc5217138"/>
-      <w:r>
-        <w:rPr>
-          <w:color w:val="000000" w:themeColor="text1"/>
-          <w:lang w:val="en-US"/>
-        </w:rPr>
-        <w:lastRenderedPageBreak/>
-        <w:t>Strong points</w:t>
-      </w:r>
-      <w:bookmarkEnd w:id="47"/>
-      <w:bookmarkEnd w:id="48"/>
-    </w:p>
-    <w:p>
-      <w:pPr>
-        <w:pStyle w:val="Geenafstand"/>
-        <w:rPr>
-          <w:lang w:val="en-US"/>
-        </w:rPr>
-      </w:pPr>
-      <w:r>
-        <w:rPr>
-          <w:lang w:val="en-US"/>
-        </w:rPr>
-        <w:t>To be added</w:t>
-      </w:r>
-    </w:p>
-    <w:p>
-      <w:pPr>
-        <w:rPr>
-          <w:color w:val="000000" w:themeColor="text1"/>
-          <w:lang w:val="en-US"/>
-        </w:rPr>
-      </w:pPr>
-    </w:p>
-    <w:p>
-      <w:pPr>
-        <w:pStyle w:val="Kop2"/>
-        <w:rPr>
-          <w:color w:val="000000" w:themeColor="text1"/>
-          <w:lang w:val="en-US"/>
-        </w:rPr>
-      </w:pPr>
-      <w:bookmarkStart w:id="49" w:name="_Toc5217139"/>
-      <w:r>
-        <w:rPr>
-          <w:color w:val="000000" w:themeColor="text1"/>
-          <w:lang w:val="en-US"/>
-        </w:rPr>
-        <w:t>4.5 - Vanessa Timmer</w:t>
-      </w:r>
-      <w:bookmarkEnd w:id="49"/>
-    </w:p>
-    <w:p>
-      <w:pPr>
-        <w:pStyle w:val="Kop3"/>
-        <w:rPr>
-          <w:color w:val="000000" w:themeColor="text1"/>
-          <w:lang w:val="en-US"/>
-        </w:rPr>
-      </w:pPr>
-      <w:bookmarkStart w:id="50" w:name="_Toc5216711"/>
-      <w:bookmarkStart w:id="51" w:name="_Toc5217140"/>
-      <w:r>
-        <w:rPr>
-          <w:color w:val="000000" w:themeColor="text1"/>
-          <w:lang w:val="en-US"/>
-        </w:rPr>
-        <w:t>Contribution</w:t>
+        <w:pStyle w:val="NoSpacing"/>
+        <w:rPr>
+          <w:lang w:val="en-US"/>
+        </w:rPr>
+      </w:pPr>
+    </w:p>
+    <w:p>
+      <w:pPr>
+        <w:pStyle w:val="NoSpacing"/>
+        <w:rPr>
+          <w:lang w:val="en-US"/>
+        </w:rPr>
+      </w:pPr>
+    </w:p>
+    <w:p>
+      <w:pPr>
+        <w:pStyle w:val="NoSpacing"/>
+        <w:rPr>
+          <w:lang w:val="en-US"/>
+        </w:rPr>
+      </w:pPr>
+    </w:p>
+    <w:p>
+      <w:pPr>
+        <w:pStyle w:val="NoSpacing"/>
+        <w:rPr>
+          <w:lang w:val="en-US"/>
+        </w:rPr>
+      </w:pPr>
+    </w:p>
+    <w:p>
+      <w:pPr>
+        <w:pStyle w:val="NoSpacing"/>
+        <w:rPr>
+          <w:lang w:val="en-US"/>
+        </w:rPr>
+      </w:pPr>
+    </w:p>
+    <w:p>
+      <w:pPr>
+        <w:pStyle w:val="NoSpacing"/>
+        <w:rPr>
+          <w:lang w:val="en-US"/>
+        </w:rPr>
+      </w:pPr>
+    </w:p>
+    <w:p>
+      <w:pPr>
+        <w:pStyle w:val="NoSpacing"/>
+        <w:rPr>
+          <w:lang w:val="en-US"/>
+        </w:rPr>
+      </w:pPr>
+    </w:p>
+    <w:p>
+      <w:pPr>
+        <w:pStyle w:val="NoSpacing"/>
+        <w:rPr>
+          <w:lang w:val="en-US"/>
+        </w:rPr>
+      </w:pPr>
+    </w:p>
+    <w:p>
+      <w:pPr>
+        <w:pStyle w:val="NoSpacing"/>
+        <w:rPr>
+          <w:lang w:val="en-US"/>
+        </w:rPr>
+      </w:pPr>
+    </w:p>
+    <w:p>
+      <w:pPr>
+        <w:pStyle w:val="NoSpacing"/>
+        <w:rPr>
+          <w:lang w:val="en-US"/>
+        </w:rPr>
+      </w:pPr>
+    </w:p>
+    <w:p>
+      <w:pPr>
+        <w:pStyle w:val="NoSpacing"/>
+        <w:rPr>
+          <w:lang w:val="en-US"/>
+        </w:rPr>
+      </w:pPr>
+    </w:p>
+    <w:p>
+      <w:pPr>
+        <w:pStyle w:val="NoSpacing"/>
+        <w:rPr>
+          <w:lang w:val="en-US"/>
+        </w:rPr>
+      </w:pPr>
+    </w:p>
+    <w:p>
+      <w:pPr>
+        <w:pStyle w:val="NoSpacing"/>
+        <w:rPr>
+          <w:lang w:val="en-US"/>
+        </w:rPr>
+      </w:pPr>
+    </w:p>
+    <w:p>
+      <w:pPr>
+        <w:pStyle w:val="NoSpacing"/>
+        <w:rPr>
+          <w:lang w:val="en-US"/>
+        </w:rPr>
+      </w:pPr>
+    </w:p>
+    <w:p>
+      <w:pPr>
+        <w:pStyle w:val="NoSpacing"/>
+        <w:rPr>
+          <w:lang w:val="en-US"/>
+        </w:rPr>
+      </w:pPr>
+    </w:p>
+    <w:p>
+      <w:pPr>
+        <w:pStyle w:val="NoSpacing"/>
+        <w:rPr>
+          <w:lang w:val="en-US"/>
+        </w:rPr>
+      </w:pPr>
+    </w:p>
+    <w:p>
+      <w:pPr>
+        <w:pStyle w:val="NoSpacing"/>
+        <w:rPr>
+          <w:lang w:val="en-US"/>
+        </w:rPr>
+      </w:pPr>
+    </w:p>
+    <w:p>
+      <w:pPr>
+        <w:pStyle w:val="NoSpacing"/>
+        <w:rPr>
+          <w:lang w:val="en-US"/>
+        </w:rPr>
+      </w:pPr>
+    </w:p>
+    <w:p>
+      <w:pPr>
+        <w:pStyle w:val="NoSpacing"/>
+        <w:rPr>
+          <w:lang w:val="en-US"/>
+        </w:rPr>
+      </w:pPr>
+    </w:p>
+    <w:p>
+      <w:pPr>
+        <w:pStyle w:val="NoSpacing"/>
+        <w:rPr>
+          <w:lang w:val="en-US"/>
+        </w:rPr>
+      </w:pPr>
+    </w:p>
+    <w:p>
+      <w:pPr>
+        <w:pStyle w:val="NoSpacing"/>
+        <w:rPr>
+          <w:lang w:val="en-US"/>
+        </w:rPr>
+      </w:pPr>
+    </w:p>
+    <w:p>
+      <w:pPr>
+        <w:pStyle w:val="NoSpacing"/>
+        <w:rPr>
+          <w:lang w:val="en-US"/>
+        </w:rPr>
+      </w:pPr>
+    </w:p>
+    <w:p>
+      <w:pPr>
+        <w:pStyle w:val="NoSpacing"/>
+        <w:rPr>
+          <w:lang w:val="en-US"/>
+        </w:rPr>
+      </w:pPr>
+    </w:p>
+    <w:p>
+      <w:pPr>
+        <w:pStyle w:val="NoSpacing"/>
+        <w:rPr>
+          <w:lang w:val="en-US"/>
+        </w:rPr>
+      </w:pPr>
+    </w:p>
+    <w:p>
+      <w:pPr>
+        <w:pStyle w:val="NoSpacing"/>
+        <w:rPr>
+          <w:lang w:val="en-US"/>
+        </w:rPr>
+      </w:pPr>
+    </w:p>
+    <w:p>
+      <w:pPr>
+        <w:pStyle w:val="NoSpacing"/>
+        <w:rPr>
+          <w:lang w:val="en-US"/>
+        </w:rPr>
+      </w:pPr>
+    </w:p>
+    <w:p>
+      <w:pPr>
+        <w:pStyle w:val="NoSpacing"/>
+        <w:rPr>
+          <w:lang w:val="en-US"/>
+        </w:rPr>
+      </w:pPr>
+    </w:p>
+    <w:p>
+      <w:pPr>
+        <w:pStyle w:val="NoSpacing"/>
+        <w:rPr>
+          <w:lang w:val="en-US"/>
+        </w:rPr>
+      </w:pPr>
+    </w:p>
+    <w:p>
+      <w:pPr>
+        <w:pStyle w:val="NoSpacing"/>
+        <w:rPr>
+          <w:lang w:val="en-US"/>
+        </w:rPr>
+      </w:pPr>
+    </w:p>
+    <w:p>
+      <w:pPr>
+        <w:pStyle w:val="NoSpacing"/>
+        <w:rPr>
+          <w:lang w:val="en-US"/>
+        </w:rPr>
+      </w:pPr>
+    </w:p>
+    <w:p>
+      <w:pPr>
+        <w:pStyle w:val="NoSpacing"/>
+        <w:rPr>
+          <w:lang w:val="en-US"/>
+        </w:rPr>
+      </w:pPr>
+    </w:p>
+    <w:p>
+      <w:pPr>
+        <w:pStyle w:val="NoSpacing"/>
+        <w:rPr>
+          <w:lang w:val="en-US"/>
+        </w:rPr>
+      </w:pPr>
+    </w:p>
+    <w:p>
+      <w:pPr>
+        <w:pStyle w:val="NoSpacing"/>
+        <w:rPr>
+          <w:lang w:val="en-US"/>
+        </w:rPr>
+      </w:pPr>
+    </w:p>
+    <w:p>
+      <w:pPr>
+        <w:pStyle w:val="NoSpacing"/>
+        <w:rPr>
+          <w:lang w:val="en-US"/>
+        </w:rPr>
+      </w:pPr>
+    </w:p>
+    <w:p>
+      <w:pPr>
+        <w:pStyle w:val="NoSpacing"/>
+        <w:rPr>
+          <w:lang w:val="en-US"/>
+        </w:rPr>
+      </w:pPr>
+    </w:p>
+    <w:p>
+      <w:pPr>
+        <w:pStyle w:val="NoSpacing"/>
+        <w:rPr>
+          <w:lang w:val="en-US"/>
+        </w:rPr>
+      </w:pPr>
+    </w:p>
+    <w:p>
+      <w:pPr>
+        <w:pStyle w:val="Heading1"/>
+        <w:jc w:val="center"/>
+        <w:rPr>
+          <w:color w:val="000000" w:themeColor="text1"/>
+          <w:lang w:val="en-US"/>
+        </w:rPr>
+      </w:pPr>
+      <w:bookmarkStart w:id="50" w:name="_Toc5217143"/>
+      <w:r>
+        <w:rPr>
+          <w:color w:val="000000" w:themeColor="text1"/>
+          <w:lang w:val="en-US"/>
+        </w:rPr>
+        <w:t>Section 5: Value Sensitive Design</w:t>
       </w:r>
       <w:bookmarkEnd w:id="50"/>
+    </w:p>
+    <w:p>
+      <w:pPr>
+        <w:pStyle w:val="NoSpacing"/>
+        <w:rPr>
+          <w:lang w:val="en-US"/>
+        </w:rPr>
+      </w:pPr>
+    </w:p>
+    <w:p>
+      <w:pPr>
+        <w:pStyle w:val="Heading2"/>
+        <w:rPr>
+          <w:color w:val="000000" w:themeColor="text1"/>
+        </w:rPr>
+      </w:pPr>
+      <w:bookmarkStart w:id="51" w:name="_Toc5217144"/>
+      <w:r>
+        <w:rPr>
+          <w:color w:val="000000" w:themeColor="text1"/>
+        </w:rPr>
+        <w:t>5.1 – Sami Farahi</w:t>
+      </w:r>
       <w:bookmarkEnd w:id="51"/>
     </w:p>
     <w:p>
-      <w:pPr>
-        <w:pStyle w:val="Geenafstand"/>
-        <w:rPr>
-          <w:lang w:val="en-US"/>
-        </w:rPr>
-      </w:pPr>
-      <w:r>
-        <w:rPr>
-          <w:lang w:val="en-US"/>
-        </w:rPr>
-        <w:t>To be added</w:t>
-      </w:r>
-    </w:p>
-    <w:p>
-      <w:pPr>
-        <w:rPr>
-          <w:color w:val="000000" w:themeColor="text1"/>
-          <w:lang w:val="en-US"/>
-        </w:rPr>
-      </w:pPr>
-    </w:p>
-    <w:p>
-      <w:pPr>
-        <w:pStyle w:val="Kop3"/>
-        <w:rPr>
-          <w:color w:val="000000" w:themeColor="text1"/>
-          <w:lang w:val="en-US"/>
-        </w:rPr>
-      </w:pPr>
-      <w:bookmarkStart w:id="52" w:name="_Toc5216712"/>
-      <w:bookmarkStart w:id="53" w:name="_Toc5217141"/>
-      <w:r>
-        <w:rPr>
-          <w:color w:val="000000" w:themeColor="text1"/>
-          <w:lang w:val="en-US"/>
-        </w:rPr>
-        <w:t>Weak points</w:t>
-      </w:r>
-      <w:bookmarkEnd w:id="52"/>
-      <w:bookmarkEnd w:id="53"/>
-    </w:p>
-    <w:p>
-      <w:pPr>
-        <w:pStyle w:val="Geenafstand"/>
-        <w:rPr>
-          <w:lang w:val="en-US"/>
-        </w:rPr>
-      </w:pPr>
-      <w:r>
-        <w:rPr>
-          <w:lang w:val="en-US"/>
-        </w:rPr>
-        <w:t>To be added</w:t>
-      </w:r>
-    </w:p>
-    <w:p>
-      <w:pPr>
-        <w:rPr>
-          <w:color w:val="000000" w:themeColor="text1"/>
-          <w:lang w:val="en-US"/>
-        </w:rPr>
-      </w:pPr>
-    </w:p>
-    <w:p>
-      <w:pPr>
-        <w:pStyle w:val="Kop3"/>
-        <w:rPr>
-          <w:color w:val="000000" w:themeColor="text1"/>
-          <w:lang w:val="en-US"/>
-        </w:rPr>
-      </w:pPr>
-      <w:bookmarkStart w:id="54" w:name="_Toc5216713"/>
-      <w:bookmarkStart w:id="55" w:name="_Toc5217142"/>
-      <w:r>
-        <w:rPr>
-          <w:color w:val="000000" w:themeColor="text1"/>
-          <w:lang w:val="en-US"/>
-        </w:rPr>
-        <w:t>Strong points</w:t>
-      </w:r>
-      <w:bookmarkEnd w:id="54"/>
-      <w:bookmarkEnd w:id="55"/>
-    </w:p>
-    <w:p>
-      <w:pPr>
-        <w:pStyle w:val="Geenafstand"/>
-        <w:rPr>
-          <w:lang w:val="en-US"/>
-        </w:rPr>
-      </w:pPr>
-      <w:r>
-        <w:rPr>
-          <w:lang w:val="en-US"/>
-        </w:rPr>
-        <w:t>To be added</w:t>
-      </w:r>
-    </w:p>
-    <w:p>
-      <w:pPr>
-        <w:pStyle w:val="Geenafstand"/>
-        <w:rPr>
-          <w:lang w:val="en-US"/>
-        </w:rPr>
-      </w:pPr>
-    </w:p>
-    <w:p>
-      <w:pPr>
-        <w:pStyle w:val="Geenafstand"/>
-        <w:rPr>
-          <w:lang w:val="en-US"/>
-        </w:rPr>
-      </w:pPr>
-    </w:p>
-    <w:p>
-      <w:pPr>
-        <w:pStyle w:val="Geenafstand"/>
-        <w:rPr>
-          <w:lang w:val="en-US"/>
-        </w:rPr>
-      </w:pPr>
-    </w:p>
-    <w:p>
-      <w:pPr>
-        <w:pStyle w:val="Geenafstand"/>
-        <w:rPr>
-          <w:lang w:val="en-US"/>
-        </w:rPr>
-      </w:pPr>
-    </w:p>
-    <w:p>
-      <w:pPr>
-        <w:pStyle w:val="Geenafstand"/>
-        <w:rPr>
-          <w:lang w:val="en-US"/>
-        </w:rPr>
-      </w:pPr>
-    </w:p>
-    <w:p>
-      <w:pPr>
-        <w:pStyle w:val="Geenafstand"/>
-        <w:rPr>
-          <w:lang w:val="en-US"/>
-        </w:rPr>
-      </w:pPr>
-    </w:p>
-    <w:p>
-      <w:pPr>
-        <w:pStyle w:val="Geenafstand"/>
-        <w:rPr>
-          <w:lang w:val="en-US"/>
-        </w:rPr>
-      </w:pPr>
-    </w:p>
-    <w:p>
-      <w:pPr>
-        <w:pStyle w:val="Geenafstand"/>
-        <w:rPr>
-          <w:lang w:val="en-US"/>
-        </w:rPr>
-      </w:pPr>
-    </w:p>
-    <w:p>
-      <w:pPr>
-        <w:pStyle w:val="Geenafstand"/>
-        <w:rPr>
-          <w:lang w:val="en-US"/>
-        </w:rPr>
-      </w:pPr>
-    </w:p>
-    <w:p>
-      <w:pPr>
-        <w:pStyle w:val="Geenafstand"/>
-        <w:rPr>
-          <w:lang w:val="en-US"/>
-        </w:rPr>
-      </w:pPr>
-    </w:p>
-    <w:p>
-      <w:pPr>
-        <w:pStyle w:val="Geenafstand"/>
-        <w:rPr>
-          <w:lang w:val="en-US"/>
-        </w:rPr>
-      </w:pPr>
-    </w:p>
-    <w:p>
-      <w:pPr>
-        <w:pStyle w:val="Geenafstand"/>
-        <w:rPr>
-          <w:lang w:val="en-US"/>
-        </w:rPr>
-      </w:pPr>
-    </w:p>
-    <w:p>
-      <w:pPr>
-        <w:pStyle w:val="Geenafstand"/>
-        <w:rPr>
-          <w:lang w:val="en-US"/>
-        </w:rPr>
-      </w:pPr>
-    </w:p>
-    <w:p>
-      <w:pPr>
-        <w:pStyle w:val="Geenafstand"/>
-        <w:rPr>
-          <w:lang w:val="en-US"/>
-        </w:rPr>
-      </w:pPr>
-    </w:p>
-    <w:p>
-      <w:pPr>
-        <w:pStyle w:val="Geenafstand"/>
-        <w:rPr>
-          <w:lang w:val="en-US"/>
-        </w:rPr>
-      </w:pPr>
-    </w:p>
-    <w:p>
-      <w:pPr>
-        <w:pStyle w:val="Geenafstand"/>
-        <w:rPr>
-          <w:lang w:val="en-US"/>
-        </w:rPr>
-      </w:pPr>
-    </w:p>
-    <w:p>
-      <w:pPr>
-        <w:pStyle w:val="Geenafstand"/>
-        <w:rPr>
-          <w:lang w:val="en-US"/>
-        </w:rPr>
-      </w:pPr>
-    </w:p>
-    <w:p>
-      <w:pPr>
-        <w:pStyle w:val="Geenafstand"/>
-        <w:rPr>
-          <w:lang w:val="en-US"/>
-        </w:rPr>
-      </w:pPr>
-    </w:p>
-    <w:p>
-      <w:pPr>
-        <w:pStyle w:val="Geenafstand"/>
-        <w:rPr>
-          <w:lang w:val="en-US"/>
-        </w:rPr>
-      </w:pPr>
-    </w:p>
-    <w:p>
-      <w:pPr>
-        <w:pStyle w:val="Geenafstand"/>
-        <w:rPr>
-          <w:lang w:val="en-US"/>
-        </w:rPr>
-      </w:pPr>
-    </w:p>
-    <w:p>
-      <w:pPr>
-        <w:pStyle w:val="Geenafstand"/>
-        <w:rPr>
-          <w:lang w:val="en-US"/>
-        </w:rPr>
-      </w:pPr>
-    </w:p>
-    <w:p>
-      <w:pPr>
-        <w:pStyle w:val="Geenafstand"/>
-        <w:rPr>
-          <w:lang w:val="en-US"/>
-        </w:rPr>
-      </w:pPr>
-    </w:p>
-    <w:p>
-      <w:pPr>
-        <w:pStyle w:val="Geenafstand"/>
-        <w:rPr>
-          <w:lang w:val="en-US"/>
-        </w:rPr>
-      </w:pPr>
-    </w:p>
-    <w:p>
-      <w:pPr>
-        <w:pStyle w:val="Geenafstand"/>
-        <w:rPr>
-          <w:lang w:val="en-US"/>
-        </w:rPr>
-      </w:pPr>
-    </w:p>
-    <w:p>
-      <w:pPr>
-        <w:pStyle w:val="Geenafstand"/>
-        <w:rPr>
-          <w:lang w:val="en-US"/>
-        </w:rPr>
-      </w:pPr>
-    </w:p>
-    <w:p>
-      <w:pPr>
-        <w:pStyle w:val="Geenafstand"/>
-        <w:rPr>
-          <w:lang w:val="en-US"/>
-        </w:rPr>
-      </w:pPr>
-    </w:p>
-    <w:p>
-      <w:pPr>
-        <w:pStyle w:val="Geenafstand"/>
-        <w:rPr>
-          <w:lang w:val="en-US"/>
-        </w:rPr>
-      </w:pPr>
-    </w:p>
-    <w:p>
-      <w:pPr>
-        <w:pStyle w:val="Geenafstand"/>
-        <w:rPr>
-          <w:lang w:val="en-US"/>
-        </w:rPr>
-      </w:pPr>
-    </w:p>
-    <w:p>
-      <w:pPr>
-        <w:pStyle w:val="Geenafstand"/>
-        <w:rPr>
-          <w:lang w:val="en-US"/>
-        </w:rPr>
-      </w:pPr>
-    </w:p>
-    <w:p>
-      <w:pPr>
-        <w:pStyle w:val="Geenafstand"/>
-        <w:rPr>
-          <w:lang w:val="en-US"/>
-        </w:rPr>
-      </w:pPr>
-    </w:p>
-    <w:p>
-      <w:pPr>
-        <w:pStyle w:val="Geenafstand"/>
-        <w:rPr>
-          <w:lang w:val="en-US"/>
-        </w:rPr>
-      </w:pPr>
-    </w:p>
-    <w:p>
-      <w:pPr>
-        <w:pStyle w:val="Geenafstand"/>
-        <w:rPr>
-          <w:lang w:val="en-US"/>
-        </w:rPr>
-      </w:pPr>
-    </w:p>
-    <w:p>
-      <w:pPr>
-        <w:pStyle w:val="Geenafstand"/>
-        <w:rPr>
-          <w:lang w:val="en-US"/>
-        </w:rPr>
-      </w:pPr>
-    </w:p>
-    <w:p>
-      <w:pPr>
-        <w:pStyle w:val="Geenafstand"/>
-        <w:rPr>
-          <w:lang w:val="en-US"/>
-        </w:rPr>
-      </w:pPr>
-    </w:p>
-    <w:p>
-      <w:pPr>
-        <w:pStyle w:val="Geenafstand"/>
-        <w:rPr>
-          <w:lang w:val="en-US"/>
-        </w:rPr>
-      </w:pPr>
-    </w:p>
-    <w:p>
-      <w:pPr>
-        <w:pStyle w:val="Geenafstand"/>
-        <w:rPr>
-          <w:lang w:val="en-US"/>
-        </w:rPr>
-      </w:pPr>
-    </w:p>
-    <w:p>
-      <w:pPr>
-        <w:pStyle w:val="Kop1"/>
-        <w:jc w:val="center"/>
-        <w:rPr>
-          <w:color w:val="000000" w:themeColor="text1"/>
-          <w:lang w:val="en-US"/>
-        </w:rPr>
-      </w:pPr>
-      <w:bookmarkStart w:id="56" w:name="_Toc5217143"/>
-      <w:r>
-        <w:rPr>
-          <w:color w:val="000000" w:themeColor="text1"/>
-          <w:lang w:val="en-US"/>
-        </w:rPr>
-        <w:lastRenderedPageBreak/>
-        <w:t>Section 5: Value Sensitive Design</w:t>
-      </w:r>
-      <w:bookmarkEnd w:id="56"/>
-    </w:p>
-    <w:p>
-      <w:pPr>
-        <w:pStyle w:val="Geenafstand"/>
-        <w:rPr>
-          <w:lang w:val="en-US"/>
-        </w:rPr>
-      </w:pPr>
-    </w:p>
-    <w:p>
-      <w:pPr>
-        <w:pStyle w:val="Kop2"/>
-        <w:rPr>
-          <w:color w:val="000000" w:themeColor="text1"/>
-          <w:lang w:val="en-US"/>
-        </w:rPr>
-      </w:pPr>
-      <w:bookmarkStart w:id="57" w:name="_Toc5217144"/>
-      <w:r>
-        <w:rPr>
-          <w:color w:val="000000" w:themeColor="text1"/>
-          <w:lang w:val="en-US"/>
-        </w:rPr>
-        <w:t xml:space="preserve">5.1 – Sami </w:t>
-      </w:r>
-      <w:proofErr w:type="spellStart"/>
-      <w:r>
-        <w:rPr>
-          <w:color w:val="000000" w:themeColor="text1"/>
-          <w:lang w:val="en-US"/>
-        </w:rPr>
-        <w:t>Farahi</w:t>
-      </w:r>
-      <w:bookmarkEnd w:id="57"/>
-      <w:proofErr w:type="spellEnd"/>
-    </w:p>
-    <w:p>
-      <w:pPr>
-        <w:rPr>
-          <w:lang w:val="en-US"/>
-        </w:rPr>
-      </w:pPr>
-      <w:r>
-        <w:rPr>
-          <w:lang w:val="en-US"/>
-        </w:rPr>
+      <w:r>
         <w:br w:type="page"/>
       </w:r>
     </w:p>
     <w:p>
       <w:pPr>
-        <w:pStyle w:val="Kop2"/>
-        <w:rPr>
-          <w:color w:val="000000" w:themeColor="text1"/>
-          <w:lang w:val="en-US"/>
-        </w:rPr>
-      </w:pPr>
-      <w:bookmarkStart w:id="58" w:name="_Toc5217145"/>
-      <w:r>
-        <w:rPr>
-          <w:color w:val="000000" w:themeColor="text1"/>
-          <w:lang w:val="en-US"/>
+        <w:pStyle w:val="Heading2"/>
+        <w:rPr>
+          <w:color w:val="000000" w:themeColor="text1"/>
+        </w:rPr>
+      </w:pPr>
+      <w:bookmarkStart w:id="52" w:name="_Toc5217145"/>
+      <w:r>
+        <w:rPr>
+          <w:color w:val="000000" w:themeColor="text1"/>
         </w:rPr>
         <w:lastRenderedPageBreak/>
         <w:t>5.2 – Lucas van de Geer</w:t>
       </w:r>
-      <w:bookmarkEnd w:id="58"/>
-    </w:p>
-    <w:p>
-      <w:pPr>
-        <w:rPr>
-          <w:lang w:val="en-US"/>
-        </w:rPr>
-      </w:pPr>
-      <w:r>
-        <w:rPr>
-          <w:lang w:val="en-US"/>
-        </w:rPr>
+      <w:bookmarkEnd w:id="52"/>
+    </w:p>
+    <w:p>
+      <w:r>
         <w:br w:type="page"/>
       </w:r>
     </w:p>
     <w:p>
       <w:pPr>
-        <w:pStyle w:val="Kop2"/>
-        <w:rPr>
-          <w:color w:val="000000" w:themeColor="text1"/>
-          <w:lang w:val="en-US"/>
-        </w:rPr>
-      </w:pPr>
-      <w:bookmarkStart w:id="59" w:name="_Toc5217146"/>
+        <w:pStyle w:val="Heading2"/>
+        <w:rPr>
+          <w:color w:val="000000" w:themeColor="text1"/>
+          <w:lang w:val="en-US"/>
+        </w:rPr>
+      </w:pPr>
+      <w:bookmarkStart w:id="53" w:name="_Toc5217146"/>
       <w:r>
         <w:rPr>
           <w:color w:val="000000" w:themeColor="text1"/>
@@ -4675,11 +4498,11 @@
         <w:lastRenderedPageBreak/>
         <w:t>5.3 – Shaan Hossain</w:t>
       </w:r>
-      <w:bookmarkEnd w:id="59"/>
-    </w:p>
-    <w:p>
-      <w:pPr>
-        <w:pStyle w:val="Kop5"/>
+      <w:bookmarkEnd w:id="53"/>
+    </w:p>
+    <w:p>
+      <w:pPr>
+        <w:pStyle w:val="Heading5"/>
         <w:rPr>
           <w:lang w:val="en-US"/>
         </w:rPr>
@@ -4693,15 +4516,15 @@
     </w:p>
     <w:p>
       <w:pPr>
-        <w:pStyle w:val="Geenafstand"/>
-        <w:rPr>
-          <w:lang w:val="en-US"/>
-        </w:rPr>
-      </w:pPr>
-    </w:p>
-    <w:p>
-      <w:pPr>
-        <w:pStyle w:val="Geenafstand"/>
+        <w:pStyle w:val="NoSpacing"/>
+        <w:rPr>
+          <w:lang w:val="en-US"/>
+        </w:rPr>
+      </w:pPr>
+    </w:p>
+    <w:p>
+      <w:pPr>
+        <w:pStyle w:val="NoSpacing"/>
         <w:rPr>
           <w:lang w:val="en-US"/>
         </w:rPr>
@@ -4715,15 +4538,15 @@
     </w:p>
     <w:p>
       <w:pPr>
-        <w:pStyle w:val="Geenafstand"/>
-        <w:rPr>
-          <w:lang w:val="en-US"/>
-        </w:rPr>
-      </w:pPr>
-    </w:p>
-    <w:p>
-      <w:pPr>
-        <w:pStyle w:val="Geenafstand"/>
+        <w:pStyle w:val="NoSpacing"/>
+        <w:rPr>
+          <w:lang w:val="en-US"/>
+        </w:rPr>
+      </w:pPr>
+    </w:p>
+    <w:p>
+      <w:pPr>
+        <w:pStyle w:val="NoSpacing"/>
         <w:rPr>
           <w:lang w:val="en-US"/>
         </w:rPr>
@@ -4737,15 +4560,15 @@
     </w:p>
     <w:p>
       <w:pPr>
-        <w:pStyle w:val="Geenafstand"/>
-        <w:rPr>
-          <w:lang w:val="en-US"/>
-        </w:rPr>
-      </w:pPr>
-    </w:p>
-    <w:p>
-      <w:pPr>
-        <w:pStyle w:val="Geenafstand"/>
+        <w:pStyle w:val="NoSpacing"/>
+        <w:rPr>
+          <w:lang w:val="en-US"/>
+        </w:rPr>
+      </w:pPr>
+    </w:p>
+    <w:p>
+      <w:pPr>
+        <w:pStyle w:val="NoSpacing"/>
         <w:rPr>
           <w:lang w:val="en-US"/>
         </w:rPr>
@@ -4773,15 +4596,15 @@
     </w:p>
     <w:p>
       <w:pPr>
-        <w:pStyle w:val="Geenafstand"/>
-        <w:rPr>
-          <w:lang w:val="en-US"/>
-        </w:rPr>
-      </w:pPr>
-    </w:p>
-    <w:p>
-      <w:pPr>
-        <w:pStyle w:val="Geenafstand"/>
+        <w:pStyle w:val="NoSpacing"/>
+        <w:rPr>
+          <w:lang w:val="en-US"/>
+        </w:rPr>
+      </w:pPr>
+    </w:p>
+    <w:p>
+      <w:pPr>
+        <w:pStyle w:val="NoSpacing"/>
         <w:rPr>
           <w:lang w:val="en-US"/>
         </w:rPr>
@@ -4873,15 +4696,15 @@
     </w:p>
     <w:p>
       <w:pPr>
-        <w:pStyle w:val="Geenafstand"/>
-        <w:rPr>
-          <w:lang w:val="en-US"/>
-        </w:rPr>
-      </w:pPr>
-    </w:p>
-    <w:p>
-      <w:pPr>
-        <w:pStyle w:val="Geenafstand"/>
+        <w:pStyle w:val="NoSpacing"/>
+        <w:rPr>
+          <w:lang w:val="en-US"/>
+        </w:rPr>
+      </w:pPr>
+    </w:p>
+    <w:p>
+      <w:pPr>
+        <w:pStyle w:val="NoSpacing"/>
         <w:rPr>
           <w:lang w:val="en-US"/>
         </w:rPr>
@@ -4961,15 +4784,15 @@
     </w:p>
     <w:p>
       <w:pPr>
-        <w:pStyle w:val="Geenafstand"/>
-        <w:rPr>
-          <w:lang w:val="en-US"/>
-        </w:rPr>
-      </w:pPr>
-    </w:p>
-    <w:p>
-      <w:pPr>
-        <w:pStyle w:val="Geenafstand"/>
+        <w:pStyle w:val="NoSpacing"/>
+        <w:rPr>
+          <w:lang w:val="en-US"/>
+        </w:rPr>
+      </w:pPr>
+    </w:p>
+    <w:p>
+      <w:pPr>
+        <w:pStyle w:val="NoSpacing"/>
         <w:rPr>
           <w:lang w:val="en-US"/>
         </w:rPr>
@@ -5008,13 +4831,13 @@
     </w:p>
     <w:p>
       <w:pPr>
-        <w:pStyle w:val="Kop2"/>
-        <w:rPr>
-          <w:color w:val="000000" w:themeColor="text1"/>
-          <w:lang w:val="en-US"/>
-        </w:rPr>
-      </w:pPr>
-      <w:bookmarkStart w:id="60" w:name="_Toc5217147"/>
+        <w:pStyle w:val="Heading2"/>
+        <w:rPr>
+          <w:color w:val="000000" w:themeColor="text1"/>
+          <w:lang w:val="en-US"/>
+        </w:rPr>
+      </w:pPr>
+      <w:bookmarkStart w:id="54" w:name="_Toc5217147"/>
       <w:r>
         <w:rPr>
           <w:color w:val="000000" w:themeColor="text1"/>
@@ -5031,7 +4854,7 @@
         </w:rPr>
         <w:t>Shulzycki</w:t>
       </w:r>
-      <w:bookmarkEnd w:id="60"/>
+      <w:bookmarkEnd w:id="54"/>
       <w:proofErr w:type="spellEnd"/>
     </w:p>
     <w:p>
@@ -5049,13 +4872,13 @@
     </w:p>
     <w:p>
       <w:pPr>
-        <w:pStyle w:val="Kop2"/>
-        <w:rPr>
-          <w:color w:val="000000" w:themeColor="text1"/>
-          <w:lang w:val="en-US"/>
-        </w:rPr>
-      </w:pPr>
-      <w:bookmarkStart w:id="61" w:name="_Toc5217148"/>
+        <w:pStyle w:val="Heading2"/>
+        <w:rPr>
+          <w:color w:val="000000" w:themeColor="text1"/>
+          <w:lang w:val="en-US"/>
+        </w:rPr>
+      </w:pPr>
+      <w:bookmarkStart w:id="55" w:name="_Toc5217148"/>
       <w:r>
         <w:rPr>
           <w:color w:val="000000" w:themeColor="text1"/>
@@ -5064,7 +4887,7 @@
         <w:lastRenderedPageBreak/>
         <w:t>5.5 – Vanessa Timmer</w:t>
       </w:r>
-      <w:bookmarkEnd w:id="61"/>
+      <w:bookmarkEnd w:id="55"/>
     </w:p>
     <w:sectPr>
       <w:pgSz w:w="11906" w:h="16838"/>
@@ -5199,6 +5022,7 @@
     <w:lsdException w:name="HTML Sample" w:semiHidden="1" w:unhideWhenUsed="1"/>
     <w:lsdException w:name="HTML Typewriter" w:semiHidden="1" w:unhideWhenUsed="1"/>
     <w:lsdException w:name="HTML Variable" w:semiHidden="1" w:unhideWhenUsed="1"/>
+    <w:lsdException w:name="Normal Table" w:semiHidden="1" w:unhideWhenUsed="1"/>
     <w:lsdException w:name="annotation subject" w:semiHidden="1" w:unhideWhenUsed="1"/>
     <w:lsdException w:name="No List" w:semiHidden="1" w:unhideWhenUsed="1"/>
     <w:lsdException w:name="Outline List 1" w:semiHidden="1" w:unhideWhenUsed="1"/>
@@ -5242,8 +5066,10 @@
     <w:lsdException w:name="Table Elegant" w:semiHidden="1" w:unhideWhenUsed="1"/>
     <w:lsdException w:name="Table Professional" w:semiHidden="1" w:unhideWhenUsed="1"/>
     <w:lsdException w:name="Table Subtle 1" w:semiHidden="1" w:unhideWhenUsed="1"/>
+    <w:lsdException w:name="Table Subtle 2" w:semiHidden="1" w:unhideWhenUsed="1"/>
     <w:lsdException w:name="Table Web 1" w:semiHidden="1" w:unhideWhenUsed="1"/>
     <w:lsdException w:name="Table Web 2" w:semiHidden="1" w:unhideWhenUsed="1"/>
+    <w:lsdException w:name="Table Web 3" w:semiHidden="1" w:unhideWhenUsed="1"/>
     <w:lsdException w:name="Balloon Text" w:semiHidden="1" w:unhideWhenUsed="1"/>
     <w:lsdException w:name="Table Grid" w:uiPriority="39"/>
     <w:lsdException w:name="Table Theme" w:semiHidden="1" w:unhideWhenUsed="1"/>
@@ -5467,15 +5293,15 @@
     <w:lsdException w:name="Hashtag" w:semiHidden="1" w:unhideWhenUsed="1"/>
     <w:lsdException w:name="Unresolved Mention" w:semiHidden="1" w:unhideWhenUsed="1"/>
   </w:latentStyles>
-  <w:style w:type="paragraph" w:default="1" w:styleId="Standaard">
+  <w:style w:type="paragraph" w:default="1" w:styleId="Normal">
     <w:name w:val="Normal"/>
     <w:qFormat/>
   </w:style>
-  <w:style w:type="paragraph" w:styleId="Kop1">
+  <w:style w:type="paragraph" w:styleId="Heading1">
     <w:name w:val="heading 1"/>
-    <w:basedOn w:val="Standaard"/>
-    <w:next w:val="Standaard"/>
-    <w:link w:val="Kop1Char"/>
+    <w:basedOn w:val="Normal"/>
+    <w:next w:val="Normal"/>
+    <w:link w:val="Heading1Char"/>
     <w:uiPriority w:val="9"/>
     <w:qFormat/>
     <w:pPr>
@@ -5491,11 +5317,11 @@
       <w:szCs w:val="32"/>
     </w:rPr>
   </w:style>
-  <w:style w:type="paragraph" w:styleId="Kop2">
+  <w:style w:type="paragraph" w:styleId="Heading2">
     <w:name w:val="heading 2"/>
-    <w:basedOn w:val="Standaard"/>
-    <w:next w:val="Standaard"/>
-    <w:link w:val="Kop2Char"/>
+    <w:basedOn w:val="Normal"/>
+    <w:next w:val="Normal"/>
+    <w:link w:val="Heading2Char"/>
     <w:uiPriority w:val="9"/>
     <w:unhideWhenUsed/>
     <w:qFormat/>
@@ -5512,11 +5338,11 @@
       <w:szCs w:val="26"/>
     </w:rPr>
   </w:style>
-  <w:style w:type="paragraph" w:styleId="Kop3">
+  <w:style w:type="paragraph" w:styleId="Heading3">
     <w:name w:val="heading 3"/>
-    <w:basedOn w:val="Standaard"/>
-    <w:next w:val="Standaard"/>
-    <w:link w:val="Kop3Char"/>
+    <w:basedOn w:val="Normal"/>
+    <w:next w:val="Normal"/>
+    <w:link w:val="Heading3Char"/>
     <w:uiPriority w:val="9"/>
     <w:unhideWhenUsed/>
     <w:qFormat/>
@@ -5533,11 +5359,11 @@
       <w:szCs w:val="24"/>
     </w:rPr>
   </w:style>
-  <w:style w:type="paragraph" w:styleId="Kop5">
+  <w:style w:type="paragraph" w:styleId="Heading5">
     <w:name w:val="heading 5"/>
-    <w:basedOn w:val="Standaard"/>
-    <w:next w:val="Geenafstand"/>
-    <w:link w:val="Kop5Char"/>
+    <w:basedOn w:val="Normal"/>
+    <w:next w:val="NoSpacing"/>
+    <w:link w:val="Heading5Char"/>
     <w:autoRedefine/>
     <w:uiPriority w:val="9"/>
     <w:unhideWhenUsed/>
@@ -5554,13 +5380,13 @@
       <w:color w:val="2F5496" w:themeColor="accent1" w:themeShade="BF"/>
     </w:rPr>
   </w:style>
-  <w:style w:type="character" w:default="1" w:styleId="Standaardalinea-lettertype">
+  <w:style w:type="character" w:default="1" w:styleId="DefaultParagraphFont">
     <w:name w:val="Default Paragraph Font"/>
     <w:uiPriority w:val="1"/>
     <w:semiHidden/>
     <w:unhideWhenUsed/>
   </w:style>
-  <w:style w:type="table" w:default="1" w:styleId="Standaardtabel">
+  <w:style w:type="table" w:default="1" w:styleId="TableNormal">
     <w:name w:val="Normal Table"/>
     <w:uiPriority w:val="99"/>
     <w:semiHidden/>
@@ -5575,16 +5401,16 @@
       </w:tblCellMar>
     </w:tblPr>
   </w:style>
-  <w:style w:type="numbering" w:default="1" w:styleId="Geenlijst">
+  <w:style w:type="numbering" w:default="1" w:styleId="NoList">
     <w:name w:val="No List"/>
     <w:uiPriority w:val="99"/>
     <w:semiHidden/>
     <w:unhideWhenUsed/>
   </w:style>
-  <w:style w:type="character" w:customStyle="1" w:styleId="TitelChar">
-    <w:name w:val="Titel Char"/>
-    <w:basedOn w:val="Standaardalinea-lettertype"/>
-    <w:link w:val="Titel"/>
+  <w:style w:type="character" w:customStyle="1" w:styleId="TitleChar">
+    <w:name w:val="Title Char"/>
+    <w:basedOn w:val="DefaultParagraphFont"/>
+    <w:link w:val="Title"/>
     <w:uiPriority w:val="10"/>
     <w:rPr>
       <w:rFonts w:asciiTheme="majorHAnsi" w:eastAsiaTheme="majorEastAsia" w:hAnsiTheme="majorHAnsi" w:cstheme="majorBidi"/>
@@ -5594,11 +5420,11 @@
       <w:szCs w:val="56"/>
     </w:rPr>
   </w:style>
-  <w:style w:type="paragraph" w:styleId="Titel">
+  <w:style w:type="paragraph" w:styleId="Title">
     <w:name w:val="Title"/>
-    <w:basedOn w:val="Standaard"/>
-    <w:next w:val="Standaard"/>
-    <w:link w:val="TitelChar"/>
+    <w:basedOn w:val="Normal"/>
+    <w:next w:val="Normal"/>
+    <w:link w:val="TitleChar"/>
     <w:uiPriority w:val="10"/>
     <w:qFormat/>
     <w:pPr>
@@ -5613,10 +5439,10 @@
       <w:szCs w:val="56"/>
     </w:rPr>
   </w:style>
-  <w:style w:type="character" w:customStyle="1" w:styleId="OndertitelChar">
-    <w:name w:val="Ondertitel Char"/>
-    <w:basedOn w:val="Standaardalinea-lettertype"/>
-    <w:link w:val="Ondertitel"/>
+  <w:style w:type="character" w:customStyle="1" w:styleId="SubtitleChar">
+    <w:name w:val="Subtitle Char"/>
+    <w:basedOn w:val="DefaultParagraphFont"/>
+    <w:link w:val="Subtitle"/>
     <w:uiPriority w:val="11"/>
     <w:rPr>
       <w:rFonts w:eastAsiaTheme="minorEastAsia"/>
@@ -5624,11 +5450,11 @@
       <w:spacing w:val="15"/>
     </w:rPr>
   </w:style>
-  <w:style w:type="paragraph" w:styleId="Ondertitel">
+  <w:style w:type="paragraph" w:styleId="Subtitle">
     <w:name w:val="Subtitle"/>
-    <w:basedOn w:val="Standaard"/>
-    <w:next w:val="Standaard"/>
-    <w:link w:val="OndertitelChar"/>
+    <w:basedOn w:val="Normal"/>
+    <w:next w:val="Normal"/>
+    <w:link w:val="SubtitleChar"/>
     <w:uiPriority w:val="11"/>
     <w:qFormat/>
     <w:pPr>
@@ -5642,7 +5468,7 @@
       <w:spacing w:val="15"/>
     </w:rPr>
   </w:style>
-  <w:style w:type="paragraph" w:styleId="Geenafstand">
+  <w:style w:type="paragraph" w:styleId="NoSpacing">
     <w:name w:val="No Spacing"/>
     <w:uiPriority w:val="1"/>
     <w:qFormat/>
@@ -5650,10 +5476,10 @@
       <w:spacing w:after="0" w:line="240" w:lineRule="auto"/>
     </w:pPr>
   </w:style>
-  <w:style w:type="character" w:customStyle="1" w:styleId="Kop1Char">
-    <w:name w:val="Kop 1 Char"/>
-    <w:basedOn w:val="Standaardalinea-lettertype"/>
-    <w:link w:val="Kop1"/>
+  <w:style w:type="character" w:customStyle="1" w:styleId="Heading1Char">
+    <w:name w:val="Heading 1 Char"/>
+    <w:basedOn w:val="DefaultParagraphFont"/>
+    <w:link w:val="Heading1"/>
     <w:uiPriority w:val="9"/>
     <w:rPr>
       <w:rFonts w:asciiTheme="majorHAnsi" w:eastAsiaTheme="majorEastAsia" w:hAnsiTheme="majorHAnsi" w:cstheme="majorBidi"/>
@@ -5662,10 +5488,10 @@
       <w:szCs w:val="32"/>
     </w:rPr>
   </w:style>
-  <w:style w:type="character" w:customStyle="1" w:styleId="Kop2Char">
-    <w:name w:val="Kop 2 Char"/>
-    <w:basedOn w:val="Standaardalinea-lettertype"/>
-    <w:link w:val="Kop2"/>
+  <w:style w:type="character" w:customStyle="1" w:styleId="Heading2Char">
+    <w:name w:val="Heading 2 Char"/>
+    <w:basedOn w:val="DefaultParagraphFont"/>
+    <w:link w:val="Heading2"/>
     <w:uiPriority w:val="9"/>
     <w:rPr>
       <w:rFonts w:asciiTheme="majorHAnsi" w:eastAsiaTheme="majorEastAsia" w:hAnsiTheme="majorHAnsi" w:cstheme="majorBidi"/>
@@ -5674,10 +5500,10 @@
       <w:szCs w:val="26"/>
     </w:rPr>
   </w:style>
-  <w:style w:type="character" w:customStyle="1" w:styleId="Kop3Char">
-    <w:name w:val="Kop 3 Char"/>
-    <w:basedOn w:val="Standaardalinea-lettertype"/>
-    <w:link w:val="Kop3"/>
+  <w:style w:type="character" w:customStyle="1" w:styleId="Heading3Char">
+    <w:name w:val="Heading 3 Char"/>
+    <w:basedOn w:val="DefaultParagraphFont"/>
+    <w:link w:val="Heading3"/>
     <w:uiPriority w:val="9"/>
     <w:rPr>
       <w:rFonts w:asciiTheme="majorHAnsi" w:eastAsiaTheme="majorEastAsia" w:hAnsiTheme="majorHAnsi" w:cstheme="majorBidi"/>
@@ -5686,10 +5512,10 @@
       <w:szCs w:val="24"/>
     </w:rPr>
   </w:style>
-  <w:style w:type="paragraph" w:styleId="Kopvaninhoudsopgave">
+  <w:style w:type="paragraph" w:styleId="TOCHeading">
     <w:name w:val="TOC Heading"/>
-    <w:basedOn w:val="Kop1"/>
-    <w:next w:val="Standaard"/>
+    <w:basedOn w:val="Heading1"/>
+    <w:next w:val="Normal"/>
     <w:uiPriority w:val="39"/>
     <w:unhideWhenUsed/>
     <w:qFormat/>
@@ -5701,10 +5527,10 @@
       <w:lang w:eastAsia="nl-NL"/>
     </w:rPr>
   </w:style>
-  <w:style w:type="paragraph" w:styleId="Inhopg1">
+  <w:style w:type="paragraph" w:styleId="TOC1">
     <w:name w:val="toc 1"/>
-    <w:basedOn w:val="Standaard"/>
-    <w:next w:val="Standaard"/>
+    <w:basedOn w:val="Normal"/>
+    <w:next w:val="Normal"/>
     <w:autoRedefine/>
     <w:uiPriority w:val="39"/>
     <w:unhideWhenUsed/>
@@ -5713,10 +5539,10 @@
       <w:spacing w:after="100"/>
     </w:pPr>
   </w:style>
-  <w:style w:type="paragraph" w:styleId="Inhopg2">
+  <w:style w:type="paragraph" w:styleId="TOC2">
     <w:name w:val="toc 2"/>
-    <w:basedOn w:val="Standaard"/>
-    <w:next w:val="Standaard"/>
+    <w:basedOn w:val="Normal"/>
+    <w:next w:val="Normal"/>
     <w:autoRedefine/>
     <w:uiPriority w:val="39"/>
     <w:unhideWhenUsed/>
@@ -5726,10 +5552,10 @@
       <w:ind w:left="220"/>
     </w:pPr>
   </w:style>
-  <w:style w:type="paragraph" w:styleId="Inhopg3">
+  <w:style w:type="paragraph" w:styleId="TOC3">
     <w:name w:val="toc 3"/>
-    <w:basedOn w:val="Standaard"/>
-    <w:next w:val="Standaard"/>
+    <w:basedOn w:val="Normal"/>
+    <w:next w:val="Normal"/>
     <w:autoRedefine/>
     <w:uiPriority w:val="39"/>
     <w:unhideWhenUsed/>
@@ -5741,7 +5567,7 @@
   </w:style>
   <w:style w:type="character" w:styleId="Hyperlink">
     <w:name w:val="Hyperlink"/>
-    <w:basedOn w:val="Standaardalinea-lettertype"/>
+    <w:basedOn w:val="DefaultParagraphFont"/>
     <w:uiPriority w:val="99"/>
     <w:unhideWhenUsed/>
     <w:rsid w:val="00821656"/>
@@ -5750,10 +5576,10 @@
       <w:u w:val="single"/>
     </w:rPr>
   </w:style>
-  <w:style w:type="character" w:customStyle="1" w:styleId="Kop5Char">
-    <w:name w:val="Kop 5 Char"/>
-    <w:basedOn w:val="Standaardalinea-lettertype"/>
-    <w:link w:val="Kop5"/>
+  <w:style w:type="character" w:customStyle="1" w:styleId="Heading5Char">
+    <w:name w:val="Heading 5 Char"/>
+    <w:basedOn w:val="DefaultParagraphFont"/>
+    <w:link w:val="Heading5"/>
     <w:uiPriority w:val="9"/>
     <w:rsid w:val="006408C2"/>
     <w:rPr>

</xml_diff>